<commit_message>
Tested the getting started guide, applied minor fixes
A few hyphens in example commands were unicode and not copy paste-able to
a shell
</commit_message>
<xml_diff>
--- a/GNU_Getting_Started_Word_version/MIPS_nanoMIPS_GNU_Toolchain_Getting_Started_Guide.docx
+++ b/GNU_Getting_Started_Word_version/MIPS_nanoMIPS_GNU_Toolchain_Getting_Started_Guide.docx
@@ -2,12 +2,9 @@
 <file path=word/document.xml><?xml version="1.0" encoding="utf-8"?>
 <w:document xmlns:wpc="http://schemas.microsoft.com/office/word/2010/wordprocessingCanvas" xmlns:mc="http://schemas.openxmlformats.org/markup-compatibility/2006" xmlns:o="urn:schemas-microsoft-com:office:office" xmlns:r="http://schemas.openxmlformats.org/officeDocument/2006/relationships" xmlns:m="http://schemas.openxmlformats.org/officeDocument/2006/math" xmlns:v="urn:schemas-microsoft-com:vml" xmlns:wp14="http://schemas.microsoft.com/office/word/2010/wordprocessingDrawing" xmlns:wp="http://schemas.openxmlformats.org/drawingml/2006/wordprocessingDrawing" xmlns:w10="urn:schemas-microsoft-com:office:word" xmlns:w="http://schemas.openxmlformats.org/wordprocessingml/2006/main" xmlns:w14="http://schemas.microsoft.com/office/word/2010/wordml" xmlns:wpg="http://schemas.microsoft.com/office/word/2010/wordprocessingGroup" xmlns:wpi="http://schemas.microsoft.com/office/word/2010/wordprocessingInk" xmlns:wne="http://schemas.microsoft.com/office/word/2006/wordml" xmlns:wps="http://schemas.microsoft.com/office/word/2010/wordprocessingShape" mc:Ignorable="w14 wp14">
   <w:body>
-    <w:p>
-      <w:bookmarkStart w:id="0" w:name="_GoBack"/>
-      <w:bookmarkEnd w:id="0"/>
-    </w:p>
-    <w:bookmarkStart w:id="1" w:name="TitlePage"/>
-    <w:bookmarkEnd w:id="1"/>
+    <w:p/>
+    <w:bookmarkStart w:id="0" w:name="TitlePage"/>
+    <w:bookmarkEnd w:id="0"/>
     <w:p>
       <w:pPr>
         <w:pStyle w:val="Title"/>
@@ -93,7 +90,7 @@
         <w:rPr>
           <w:noProof/>
         </w:rPr>
-        <w:t>30 Apr 2018</w:t>
+        <w:t>01 May 2018</w:t>
       </w:r>
       <w:r>
         <w:fldChar w:fldCharType="end"/>
@@ -123,13 +120,13 @@
       <w:pPr>
         <w:pStyle w:val="Legal"/>
       </w:pPr>
-      <w:bookmarkStart w:id="2" w:name="TitlePage1"/>
-      <w:bookmarkEnd w:id="2"/>
+      <w:bookmarkStart w:id="1" w:name="TitlePage1"/>
+      <w:bookmarkEnd w:id="1"/>
       <w:r>
         <w:br w:type="page"/>
       </w:r>
     </w:p>
-    <w:bookmarkStart w:id="3" w:name="VersoPage"/>
+    <w:bookmarkStart w:id="2" w:name="VersoPage"/>
     <w:p>
       <w:pPr>
         <w:pStyle w:val="Legal"/>
@@ -711,7 +708,7 @@
         <w:fldChar w:fldCharType="separate"/>
       </w:r>
       <w:r>
-        <w:t>11</w:t>
+        <w:t>14</w:t>
       </w:r>
       <w:r>
         <w:fldChar w:fldCharType="end"/>
@@ -826,21 +823,11 @@
       <w:r>
         <w:tab/>
       </w:r>
-      <w:r>
-        <w:fldChar w:fldCharType="begin"/>
-      </w:r>
-      <w:r>
-        <w:instrText xml:space="preserve"> DOCPROPERTY  "Document number"  \* MERGEFORMAT </w:instrText>
-      </w:r>
-      <w:r>
-        <w:fldChar w:fldCharType="separate"/>
-      </w:r>
-      <w:r>
-        <w:instrText>DN00183</w:instrText>
-      </w:r>
-      <w:r>
-        <w:fldChar w:fldCharType="end"/>
-      </w:r>
+      <w:fldSimple w:instr=" DOCPROPERTY  &quot;Document number&quot;  \* MERGEFORMAT ">
+        <w:r>
+          <w:instrText>DN00183</w:instrText>
+        </w:r>
+      </w:fldSimple>
       <w:r>
         <w:instrText xml:space="preserve">" </w:instrText>
       </w:r>
@@ -895,7 +882,7 @@
         <w:t>END{{Internal}}</w:t>
       </w:r>
     </w:p>
-    <w:bookmarkEnd w:id="3"/>
+    <w:bookmarkEnd w:id="2"/>
     <w:p>
       <w:pPr>
         <w:rPr>
@@ -937,28 +924,28 @@
       <w:r>
         <w:fldChar w:fldCharType="separate"/>
       </w:r>
-      <w:bookmarkStart w:id="4" w:name="CoreFamily"/>
+      <w:bookmarkStart w:id="3" w:name="CoreFamily"/>
       <w:r>
         <w:t>CoreFamily</w:t>
       </w:r>
+      <w:bookmarkEnd w:id="3"/>
+      <w:r>
+        <w:fldChar w:fldCharType="end"/>
+      </w:r>
+      <w:r>
+        <w:fldChar w:fldCharType="begin"/>
+      </w:r>
+      <w:r>
+        <w:instrText xml:space="preserve"> SET CoreVariant "CoreVariant" </w:instrText>
+      </w:r>
+      <w:r>
+        <w:fldChar w:fldCharType="separate"/>
+      </w:r>
+      <w:bookmarkStart w:id="4" w:name="CoreVariant"/>
+      <w:r>
+        <w:t>CoreVariant</w:t>
+      </w:r>
       <w:bookmarkEnd w:id="4"/>
-      <w:r>
-        <w:fldChar w:fldCharType="end"/>
-      </w:r>
-      <w:r>
-        <w:fldChar w:fldCharType="begin"/>
-      </w:r>
-      <w:r>
-        <w:instrText xml:space="preserve"> SET CoreVariant "CoreVariant" </w:instrText>
-      </w:r>
-      <w:r>
-        <w:fldChar w:fldCharType="separate"/>
-      </w:r>
-      <w:bookmarkStart w:id="5" w:name="CoreVariant"/>
-      <w:r>
-        <w:t>CoreVariant</w:t>
-      </w:r>
-      <w:bookmarkEnd w:id="5"/>
       <w:r>
         <w:fldChar w:fldCharType="end"/>
       </w:r>
@@ -980,20 +967,20 @@
       <w:pPr>
         <w:pStyle w:val="HeadingContentsHistory"/>
       </w:pPr>
-      <w:bookmarkStart w:id="6" w:name="_Toc334505954"/>
-      <w:bookmarkStart w:id="7" w:name="_Toc424715403"/>
-      <w:bookmarkStart w:id="8" w:name="_Toc496777929"/>
-      <w:bookmarkStart w:id="9" w:name="_Toc530822117"/>
-      <w:bookmarkStart w:id="10" w:name="_Toc512892891"/>
+      <w:bookmarkStart w:id="5" w:name="_Toc334505954"/>
+      <w:bookmarkStart w:id="6" w:name="_Toc424715403"/>
+      <w:bookmarkStart w:id="7" w:name="_Toc496777929"/>
+      <w:bookmarkStart w:id="8" w:name="_Toc530822117"/>
+      <w:bookmarkStart w:id="9" w:name="_Toc512931402"/>
+      <w:bookmarkEnd w:id="5"/>
       <w:bookmarkEnd w:id="6"/>
       <w:bookmarkEnd w:id="7"/>
       <w:bookmarkEnd w:id="8"/>
-      <w:bookmarkEnd w:id="9"/>
       <w:r>
         <w:lastRenderedPageBreak/>
         <w:t>Contents</w:t>
       </w:r>
-      <w:bookmarkEnd w:id="10"/>
+      <w:bookmarkEnd w:id="9"/>
     </w:p>
     <w:p/>
     <w:p>
@@ -1028,7 +1015,7 @@
           </w:r>
         </w:sdtContent>
       </w:sdt>
-      <w:hyperlink w:anchor="_Toc512892891" w:history="1">
+      <w:hyperlink w:anchor="_Toc512931402" w:history="1">
         <w:r>
           <w:rPr>
             <w:rStyle w:val="Hyperlink"/>
@@ -1055,7 +1042,7 @@
             <w:noProof/>
             <w:webHidden/>
           </w:rPr>
-          <w:instrText xml:space="preserve"> PAGEREF _Toc512892891 \h </w:instrText>
+          <w:instrText xml:space="preserve"> PAGEREF _Toc512931402 \h </w:instrText>
         </w:r>
         <w:r>
           <w:rPr>
@@ -1098,7 +1085,7 @@
           <w:lang w:eastAsia="en-GB"/>
         </w:rPr>
       </w:pPr>
-      <w:hyperlink w:anchor="_Toc512892892" w:history="1">
+      <w:hyperlink w:anchor="_Toc512931403" w:history="1">
         <w:r>
           <w:rPr>
             <w:rStyle w:val="Hyperlink"/>
@@ -1125,7 +1112,7 @@
             <w:noProof/>
             <w:webHidden/>
           </w:rPr>
-          <w:instrText xml:space="preserve"> PAGEREF _Toc512892892 \h </w:instrText>
+          <w:instrText xml:space="preserve"> PAGEREF _Toc512931403 \h </w:instrText>
         </w:r>
         <w:r>
           <w:rPr>
@@ -1168,7 +1155,7 @@
           <w:lang w:eastAsia="en-GB"/>
         </w:rPr>
       </w:pPr>
-      <w:hyperlink w:anchor="_Toc512892893" w:history="1">
+      <w:hyperlink w:anchor="_Toc512931404" w:history="1">
         <w:r>
           <w:rPr>
             <w:rStyle w:val="Hyperlink"/>
@@ -1213,7 +1200,7 @@
             <w:noProof/>
             <w:webHidden/>
           </w:rPr>
-          <w:instrText xml:space="preserve"> PAGEREF _Toc512892893 \h </w:instrText>
+          <w:instrText xml:space="preserve"> PAGEREF _Toc512931404 \h </w:instrText>
         </w:r>
         <w:r>
           <w:rPr>
@@ -1254,7 +1241,7 @@
           <w:lang w:eastAsia="en-GB"/>
         </w:rPr>
       </w:pPr>
-      <w:hyperlink w:anchor="_Toc512892894" w:history="1">
+      <w:hyperlink w:anchor="_Toc512931405" w:history="1">
         <w:r>
           <w:rPr>
             <w:rStyle w:val="Hyperlink"/>
@@ -1292,7 +1279,7 @@
           <w:rPr>
             <w:webHidden/>
           </w:rPr>
-          <w:instrText xml:space="preserve"> PAGEREF _Toc512892894 \h </w:instrText>
+          <w:instrText xml:space="preserve"> PAGEREF _Toc512931405 \h </w:instrText>
         </w:r>
         <w:r>
           <w:rPr>
@@ -1331,7 +1318,7 @@
           <w:lang w:eastAsia="en-GB"/>
         </w:rPr>
       </w:pPr>
-      <w:hyperlink w:anchor="_Toc512892895" w:history="1">
+      <w:hyperlink w:anchor="_Toc512931406" w:history="1">
         <w:r>
           <w:rPr>
             <w:rStyle w:val="Hyperlink"/>
@@ -1376,7 +1363,7 @@
             <w:noProof/>
             <w:webHidden/>
           </w:rPr>
-          <w:instrText xml:space="preserve"> PAGEREF _Toc512892895 \h </w:instrText>
+          <w:instrText xml:space="preserve"> PAGEREF _Toc512931406 \h </w:instrText>
         </w:r>
         <w:r>
           <w:rPr>
@@ -1419,7 +1406,7 @@
           <w:lang w:eastAsia="en-GB"/>
         </w:rPr>
       </w:pPr>
-      <w:hyperlink w:anchor="_Toc512892896" w:history="1">
+      <w:hyperlink w:anchor="_Toc512931407" w:history="1">
         <w:r>
           <w:rPr>
             <w:rStyle w:val="Hyperlink"/>
@@ -1472,7 +1459,7 @@
             <w:noProof/>
             <w:webHidden/>
           </w:rPr>
-          <w:instrText xml:space="preserve"> PAGEREF _Toc512892896 \h </w:instrText>
+          <w:instrText xml:space="preserve"> PAGEREF _Toc512931407 \h </w:instrText>
         </w:r>
         <w:r>
           <w:rPr>
@@ -1513,7 +1500,7 @@
           <w:lang w:eastAsia="en-GB"/>
         </w:rPr>
       </w:pPr>
-      <w:hyperlink w:anchor="_Toc512892897" w:history="1">
+      <w:hyperlink w:anchor="_Toc512931408" w:history="1">
         <w:r>
           <w:rPr>
             <w:rStyle w:val="Hyperlink"/>
@@ -1553,7 +1540,7 @@
           <w:rPr>
             <w:webHidden/>
           </w:rPr>
-          <w:instrText xml:space="preserve"> PAGEREF _Toc512892897 \h </w:instrText>
+          <w:instrText xml:space="preserve"> PAGEREF _Toc512931408 \h </w:instrText>
         </w:r>
         <w:r>
           <w:rPr>
@@ -1590,7 +1577,7 @@
           <w:lang w:eastAsia="en-GB"/>
         </w:rPr>
       </w:pPr>
-      <w:hyperlink w:anchor="_Toc512892898" w:history="1">
+      <w:hyperlink w:anchor="_Toc512931409" w:history="1">
         <w:r>
           <w:rPr>
             <w:rStyle w:val="Hyperlink"/>
@@ -1635,7 +1622,7 @@
           <w:rPr>
             <w:webHidden/>
           </w:rPr>
-          <w:instrText xml:space="preserve"> PAGEREF _Toc512892898 \h </w:instrText>
+          <w:instrText xml:space="preserve"> PAGEREF _Toc512931409 \h </w:instrText>
         </w:r>
         <w:r>
           <w:rPr>
@@ -1674,7 +1661,7 @@
           <w:lang w:eastAsia="en-GB"/>
         </w:rPr>
       </w:pPr>
-      <w:hyperlink w:anchor="_Toc512892899" w:history="1">
+      <w:hyperlink w:anchor="_Toc512931410" w:history="1">
         <w:r>
           <w:rPr>
             <w:rStyle w:val="Hyperlink"/>
@@ -1720,7 +1707,7 @@
             <w:noProof/>
             <w:webHidden/>
           </w:rPr>
-          <w:instrText xml:space="preserve"> PAGEREF _Toc512892899 \h </w:instrText>
+          <w:instrText xml:space="preserve"> PAGEREF _Toc512931410 \h </w:instrText>
         </w:r>
         <w:r>
           <w:rPr>
@@ -1763,7 +1750,7 @@
           <w:lang w:eastAsia="en-GB"/>
         </w:rPr>
       </w:pPr>
-      <w:hyperlink w:anchor="_Toc512892900" w:history="1">
+      <w:hyperlink w:anchor="_Toc512931411" w:history="1">
         <w:r>
           <w:rPr>
             <w:rStyle w:val="Hyperlink"/>
@@ -1810,7 +1797,7 @@
             <w:noProof/>
             <w:webHidden/>
           </w:rPr>
-          <w:instrText xml:space="preserve"> PAGEREF _Toc512892900 \h </w:instrText>
+          <w:instrText xml:space="preserve"> PAGEREF _Toc512931411 \h </w:instrText>
         </w:r>
         <w:r>
           <w:rPr>
@@ -1856,7 +1843,7 @@
           <w:lang w:eastAsia="en-GB"/>
         </w:rPr>
       </w:pPr>
-      <w:hyperlink w:anchor="_Toc512892901" w:history="1">
+      <w:hyperlink w:anchor="_Toc512931412" w:history="1">
         <w:r>
           <w:rPr>
             <w:rStyle w:val="Hyperlink"/>
@@ -1901,7 +1888,7 @@
             <w:noProof/>
             <w:webHidden/>
           </w:rPr>
-          <w:instrText xml:space="preserve"> PAGEREF _Toc512892901 \h </w:instrText>
+          <w:instrText xml:space="preserve"> PAGEREF _Toc512931412 \h </w:instrText>
         </w:r>
         <w:r>
           <w:rPr>
@@ -1938,14 +1925,14 @@
       </w:r>
     </w:p>
     <w:p>
-      <w:bookmarkStart w:id="11" w:name="_Toc530822118"/>
-      <w:bookmarkStart w:id="12" w:name="_Toc427738545"/>
-      <w:bookmarkStart w:id="13" w:name="_Toc427735384"/>
-      <w:bookmarkStart w:id="14" w:name="_Toc496777930"/>
+      <w:bookmarkStart w:id="10" w:name="_Toc530822118"/>
+      <w:bookmarkStart w:id="11" w:name="_Toc427738545"/>
+      <w:bookmarkStart w:id="12" w:name="_Toc427735384"/>
+      <w:bookmarkStart w:id="13" w:name="_Toc496777930"/>
+      <w:bookmarkEnd w:id="10"/>
       <w:bookmarkEnd w:id="11"/>
       <w:bookmarkEnd w:id="12"/>
       <w:bookmarkEnd w:id="13"/>
-      <w:bookmarkEnd w:id="14"/>
       <w:r>
         <w:rPr>
           <w:rStyle w:val="IFELSEENDText"/>
@@ -1957,12 +1944,12 @@
       <w:pPr>
         <w:pStyle w:val="HeadingContentsHistory"/>
       </w:pPr>
-      <w:bookmarkStart w:id="15" w:name="_Toc512892892"/>
+      <w:bookmarkStart w:id="14" w:name="_Toc512931403"/>
       <w:r>
         <w:lastRenderedPageBreak/>
         <w:t>Document History</w:t>
       </w:r>
-      <w:bookmarkEnd w:id="15"/>
+      <w:bookmarkEnd w:id="14"/>
     </w:p>
     <w:tbl>
       <w:tblPr>
@@ -2436,6 +2423,81 @@
           </w:p>
         </w:tc>
       </w:tr>
+      <w:tr>
+        <w:trPr>
+          <w:cantSplit/>
+          <w:tblHeader/>
+        </w:trPr>
+        <w:tc>
+          <w:tcPr>
+            <w:tcW w:w="2241" w:type="dxa"/>
+            <w:tcBorders>
+              <w:top w:val="single" w:sz="4" w:space="0" w:color="000001"/>
+              <w:left w:val="single" w:sz="4" w:space="0" w:color="000001"/>
+              <w:bottom w:val="single" w:sz="4" w:space="0" w:color="000001"/>
+              <w:right w:val="single" w:sz="4" w:space="0" w:color="000001"/>
+            </w:tcBorders>
+            <w:shd w:val="clear" w:color="auto" w:fill="auto"/>
+            <w:tcMar>
+              <w:left w:w="98" w:type="dxa"/>
+            </w:tcMar>
+          </w:tcPr>
+          <w:p>
+            <w:pPr>
+              <w:pStyle w:val="TableText-left"/>
+            </w:pPr>
+            <w:r>
+              <w:t>1.2.14</w:t>
+            </w:r>
+          </w:p>
+        </w:tc>
+        <w:tc>
+          <w:tcPr>
+            <w:tcW w:w="2242" w:type="dxa"/>
+            <w:tcBorders>
+              <w:top w:val="single" w:sz="4" w:space="0" w:color="000001"/>
+              <w:left w:val="single" w:sz="4" w:space="0" w:color="000001"/>
+              <w:bottom w:val="single" w:sz="4" w:space="0" w:color="000001"/>
+              <w:right w:val="single" w:sz="4" w:space="0" w:color="000001"/>
+            </w:tcBorders>
+            <w:shd w:val="clear" w:color="auto" w:fill="auto"/>
+            <w:tcMar>
+              <w:left w:w="98" w:type="dxa"/>
+            </w:tcMar>
+          </w:tcPr>
+          <w:p>
+            <w:pPr>
+              <w:pStyle w:val="TableText-left"/>
+            </w:pPr>
+            <w:r>
+              <w:t>01 May 2018</w:t>
+            </w:r>
+          </w:p>
+        </w:tc>
+        <w:tc>
+          <w:tcPr>
+            <w:tcW w:w="5269" w:type="dxa"/>
+            <w:tcBorders>
+              <w:top w:val="single" w:sz="4" w:space="0" w:color="000001"/>
+              <w:left w:val="single" w:sz="4" w:space="0" w:color="000001"/>
+              <w:bottom w:val="single" w:sz="4" w:space="0" w:color="000001"/>
+              <w:right w:val="single" w:sz="4" w:space="0" w:color="000001"/>
+            </w:tcBorders>
+            <w:shd w:val="clear" w:color="auto" w:fill="auto"/>
+            <w:tcMar>
+              <w:left w:w="98" w:type="dxa"/>
+            </w:tcMar>
+          </w:tcPr>
+          <w:p>
+            <w:pPr>
+              <w:pStyle w:val="TableText-left"/>
+            </w:pPr>
+            <w:r>
+              <w:t>Approved  External</w:t>
+            </w:r>
+          </w:p>
+        </w:tc>
+      </w:tr>
     </w:tbl>
     <w:p>
       <w:pPr>
@@ -2465,12 +2527,12 @@
       <w:pPr>
         <w:pStyle w:val="Heading1"/>
       </w:pPr>
-      <w:bookmarkStart w:id="22" w:name="_Toc512892893"/>
+      <w:bookmarkStart w:id="21" w:name="_Toc512931404"/>
       <w:r>
         <w:lastRenderedPageBreak/>
         <w:t>Introduction</w:t>
       </w:r>
-      <w:bookmarkEnd w:id="22"/>
+      <w:bookmarkEnd w:id="21"/>
     </w:p>
     <w:p>
       <w:r>
@@ -2621,11 +2683,11 @@
       <w:pPr>
         <w:pStyle w:val="Heading2"/>
       </w:pPr>
-      <w:bookmarkStart w:id="23" w:name="_Toc512892894"/>
+      <w:bookmarkStart w:id="22" w:name="_Toc512931405"/>
       <w:r>
         <w:t>Support</w:t>
       </w:r>
-      <w:bookmarkEnd w:id="23"/>
+      <w:bookmarkEnd w:id="22"/>
     </w:p>
     <w:p>
       <w:r>
@@ -2751,12 +2813,12 @@
       <w:pPr>
         <w:pStyle w:val="Heading1"/>
       </w:pPr>
-      <w:bookmarkStart w:id="24" w:name="_Toc512892895"/>
+      <w:bookmarkStart w:id="23" w:name="_Toc512931406"/>
       <w:r>
         <w:lastRenderedPageBreak/>
         <w:t>Installation</w:t>
       </w:r>
-      <w:bookmarkEnd w:id="24"/>
+      <w:bookmarkEnd w:id="23"/>
     </w:p>
     <w:p>
       <w:r>
@@ -2770,27 +2832,14 @@
       <w:r>
         <w:t xml:space="preserve">Table </w:t>
       </w:r>
-      <w:r>
-        <w:fldChar w:fldCharType="begin"/>
-      </w:r>
-      <w:r>
-        <w:instrText xml:space="preserve"> SEQ Table \* ARABIC </w:instrText>
-      </w:r>
-      <w:r>
-        <w:fldChar w:fldCharType="separate"/>
-      </w:r>
-      <w:r>
-        <w:rPr>
-          <w:noProof/>
-        </w:rPr>
-        <w:t>1</w:t>
-      </w:r>
-      <w:r>
-        <w:rPr>
-          <w:noProof/>
-        </w:rPr>
-        <w:fldChar w:fldCharType="end"/>
-      </w:r>
+      <w:fldSimple w:instr=" SEQ Table \* ARABIC ">
+        <w:r>
+          <w:rPr>
+            <w:noProof/>
+          </w:rPr>
+          <w:t>1</w:t>
+        </w:r>
+      </w:fldSimple>
       <w:r>
         <w:t>: Package names</w:t>
       </w:r>
@@ -3085,7 +3134,7 @@
       <w:pPr>
         <w:pStyle w:val="Heading1"/>
       </w:pPr>
-      <w:bookmarkStart w:id="25" w:name="_Toc512892896"/>
+      <w:bookmarkStart w:id="24" w:name="_Toc512931407"/>
       <w:r>
         <w:lastRenderedPageBreak/>
         <w:t>Building</w:t>
@@ -3096,7 +3145,7 @@
         </w:rPr>
         <w:t xml:space="preserve"> a Simple Program</w:t>
       </w:r>
-      <w:bookmarkEnd w:id="25"/>
+      <w:bookmarkEnd w:id="24"/>
     </w:p>
     <w:p>
       <w:r>
@@ -3438,14 +3487,14 @@
           <w:lang w:eastAsia="en-GB"/>
         </w:rPr>
       </w:pPr>
-      <w:bookmarkStart w:id="26" w:name="_Toc512892897"/>
+      <w:bookmarkStart w:id="25" w:name="_Toc512931408"/>
       <w:r>
         <w:rPr>
           <w:lang w:eastAsia="en-GB"/>
         </w:rPr>
         <w:t>Compiling a C file</w:t>
       </w:r>
-      <w:bookmarkEnd w:id="26"/>
+      <w:bookmarkEnd w:id="25"/>
     </w:p>
     <w:p>
       <w:r>
@@ -3537,7 +3586,7 @@
           <w:numId w:val="5"/>
         </w:numPr>
       </w:pPr>
-      <w:bookmarkStart w:id="27" w:name="__DdeLink__950_242085007"/>
+      <w:bookmarkStart w:id="26" w:name="__DdeLink__950_242085007"/>
       <w:r>
         <w:rPr>
           <w:rStyle w:val="CodeText"/>
@@ -3554,7 +3603,7 @@
           <w:shd w:val="clear" w:color="auto" w:fill="FFFFFF"/>
           <w:lang w:eastAsia="en-GB"/>
         </w:rPr>
-        <w:t xml:space="preserve">–c </w:t>
+        <w:t>-</w:t>
       </w:r>
       <w:r>
         <w:rPr>
@@ -3563,9 +3612,18 @@
           <w:shd w:val="clear" w:color="auto" w:fill="FFFFFF"/>
           <w:lang w:eastAsia="en-GB"/>
         </w:rPr>
+        <w:t xml:space="preserve">c </w:t>
+      </w:r>
+      <w:r>
+        <w:rPr>
+          <w:rStyle w:val="CodeText"/>
+          <w:color w:val="000000"/>
+          <w:shd w:val="clear" w:color="auto" w:fill="FFFFFF"/>
+          <w:lang w:eastAsia="en-GB"/>
+        </w:rPr>
         <w:t>hello.c -o hello</w:t>
       </w:r>
-      <w:bookmarkEnd w:id="27"/>
+      <w:bookmarkEnd w:id="26"/>
       <w:r>
         <w:rPr>
           <w:rStyle w:val="CodeText"/>
@@ -3713,7 +3771,16 @@
           <w:shd w:val="clear" w:color="auto" w:fill="FFFFFF"/>
           <w:lang w:eastAsia="en-GB"/>
         </w:rPr>
-        <w:t xml:space="preserve">–c </w:t>
+        <w:t>-</w:t>
+      </w:r>
+      <w:r>
+        <w:rPr>
+          <w:rStyle w:val="CodeText"/>
+          <w:color w:val="000000"/>
+          <w:shd w:val="clear" w:color="auto" w:fill="FFFFFF"/>
+          <w:lang w:eastAsia="en-GB"/>
+        </w:rPr>
+        <w:t xml:space="preserve">c </w:t>
       </w:r>
       <w:r>
         <w:rPr>
@@ -4496,7 +4563,7 @@
       <w:pPr>
         <w:pStyle w:val="Heading2"/>
       </w:pPr>
-      <w:bookmarkStart w:id="28" w:name="_Toc512892898"/>
+      <w:bookmarkStart w:id="27" w:name="_Toc512931409"/>
       <w:r>
         <w:rPr>
           <w:lang w:eastAsia="en-GB"/>
@@ -4506,7 +4573,7 @@
       <w:r>
         <w:t>objects</w:t>
       </w:r>
-      <w:bookmarkEnd w:id="28"/>
+      <w:bookmarkEnd w:id="27"/>
     </w:p>
     <w:p>
       <w:pPr>
@@ -4740,7 +4807,7 @@
       <w:pPr>
         <w:pStyle w:val="Heading1"/>
       </w:pPr>
-      <w:bookmarkStart w:id="29" w:name="_Toc512892899"/>
+      <w:bookmarkStart w:id="28" w:name="_Toc512931410"/>
       <w:r>
         <w:rPr>
           <w:lang w:eastAsia="en-GB"/>
@@ -4748,11 +4815,11 @@
         <w:lastRenderedPageBreak/>
         <w:t>Running a Program in QEMU</w:t>
       </w:r>
-      <w:bookmarkEnd w:id="29"/>
+      <w:bookmarkEnd w:id="28"/>
     </w:p>
     <w:p>
-      <w:bookmarkStart w:id="30" w:name="docs-internal-guid-27d2531b-22f9-d54f-9f"/>
-      <w:bookmarkEnd w:id="30"/>
+      <w:bookmarkStart w:id="29" w:name="docs-internal-guid-27d2531b-22f9-d54f-9f"/>
+      <w:bookmarkEnd w:id="29"/>
       <w:r>
         <w:rPr>
           <w:color w:val="000000"/>
@@ -5106,7 +5173,7 @@
           <w:lang w:eastAsia="en-GB"/>
         </w:rPr>
       </w:pPr>
-      <w:bookmarkStart w:id="31" w:name="_Toc512892900"/>
+      <w:bookmarkStart w:id="30" w:name="_Toc512931411"/>
       <w:r>
         <w:rPr>
           <w:lang w:eastAsia="en-GB"/>
@@ -5114,7 +5181,7 @@
         <w:lastRenderedPageBreak/>
         <w:t>Debugging using GDB and QEMU</w:t>
       </w:r>
-      <w:bookmarkEnd w:id="31"/>
+      <w:bookmarkEnd w:id="30"/>
     </w:p>
     <w:p>
       <w:r>
@@ -5149,8 +5216,8 @@
         </w:rPr>
         <w:br/>
       </w:r>
-      <w:bookmarkStart w:id="32" w:name="docs-internal-guid-27d2531b-2310-c70a-c9"/>
-      <w:bookmarkEnd w:id="32"/>
+      <w:bookmarkStart w:id="31" w:name="docs-internal-guid-27d2531b-2310-c70a-c9"/>
+      <w:bookmarkEnd w:id="31"/>
       <w:r>
         <w:rPr>
           <w:rFonts w:ascii="Courier New" w:hAnsi="Courier New"/>
@@ -5167,7 +5234,16 @@
           <w:shd w:val="clear" w:color="auto" w:fill="FFFFFF"/>
           <w:lang w:eastAsia="en-GB"/>
         </w:rPr>
-        <w:t xml:space="preserve">–g </w:t>
+        <w:t>-</w:t>
+      </w:r>
+      <w:r>
+        <w:rPr>
+          <w:rFonts w:ascii="Courier New" w:hAnsi="Courier New"/>
+          <w:color w:val="000000"/>
+          <w:shd w:val="clear" w:color="auto" w:fill="FFFFFF"/>
+          <w:lang w:eastAsia="en-GB"/>
+        </w:rPr>
+        <w:t xml:space="preserve">g </w:t>
       </w:r>
       <w:r>
         <w:rPr>
@@ -5217,8 +5293,8 @@
         </w:rPr>
         <w:br/>
       </w:r>
-      <w:bookmarkStart w:id="33" w:name="docs-internal-guid-27d2531b-2310-f13a-75"/>
-      <w:bookmarkEnd w:id="33"/>
+      <w:bookmarkStart w:id="32" w:name="docs-internal-guid-27d2531b-2310-f13a-75"/>
+      <w:bookmarkEnd w:id="32"/>
       <w:r>
         <w:rPr>
           <w:rFonts w:ascii="Courier New" w:hAnsi="Courier New"/>
@@ -5235,7 +5311,7 @@
           <w:shd w:val="clear" w:color="auto" w:fill="FFFFFF"/>
           <w:lang w:eastAsia="en-GB"/>
         </w:rPr>
-        <w:t xml:space="preserve">hic -gdb tcp::1111 -S –kernel </w:t>
+        <w:t>hic -gdb tcp::1111 -S -</w:t>
       </w:r>
       <w:r>
         <w:rPr>
@@ -5244,6 +5320,15 @@
           <w:shd w:val="clear" w:color="auto" w:fill="FFFFFF"/>
           <w:lang w:eastAsia="en-GB"/>
         </w:rPr>
+        <w:t xml:space="preserve">kernel </w:t>
+      </w:r>
+      <w:r>
+        <w:rPr>
+          <w:rFonts w:ascii="Courier New" w:hAnsi="Courier New"/>
+          <w:color w:val="000000"/>
+          <w:shd w:val="clear" w:color="auto" w:fill="FFFFFF"/>
+          <w:lang w:eastAsia="en-GB"/>
+        </w:rPr>
         <w:t>hello.elf</w:t>
       </w:r>
       <w:r>
@@ -5259,8 +5344,8 @@
         <w:br/>
         <w:t xml:space="preserve">This runs the 'hello.elf' executable </w:t>
       </w:r>
-      <w:bookmarkStart w:id="34" w:name="docs-internal-guid-27d2531b-2304-ef6a-e8"/>
-      <w:bookmarkEnd w:id="34"/>
+      <w:bookmarkStart w:id="33" w:name="docs-internal-guid-27d2531b-2304-ef6a-e8"/>
+      <w:bookmarkEnd w:id="33"/>
       <w:r>
         <w:rPr>
           <w:color w:val="000000"/>
@@ -5301,6 +5386,7 @@
         </w:rPr>
         <w:br/>
       </w:r>
+      <w:bookmarkStart w:id="34" w:name="_GoBack"/>
       <w:r>
         <w:rPr>
           <w:rFonts w:ascii="Courier New" w:hAnsi="Courier New"/>
@@ -5317,7 +5403,16 @@
           <w:shd w:val="clear" w:color="auto" w:fill="FFFFFF"/>
           <w:lang w:eastAsia="en-GB"/>
         </w:rPr>
-        <w:t>val-command=”target remote:1111”</w:t>
+        <w:t>val-command=</w:t>
+      </w:r>
+      <w:r>
+        <w:rPr>
+          <w:rFonts w:ascii="Courier New" w:hAnsi="Courier New" w:cs="Courier New"/>
+          <w:color w:val="000000"/>
+          <w:shd w:val="clear" w:color="auto" w:fill="FFFFFF"/>
+          <w:lang w:eastAsia="en-GB"/>
+        </w:rPr>
+        <w:t>"</w:t>
       </w:r>
       <w:r>
         <w:rPr>
@@ -5326,7 +5421,16 @@
           <w:shd w:val="clear" w:color="auto" w:fill="FFFFFF"/>
           <w:lang w:eastAsia="en-GB"/>
         </w:rPr>
-        <w:t xml:space="preserve"> </w:t>
+        <w:t>target remote:1111</w:t>
+      </w:r>
+      <w:r>
+        <w:rPr>
+          <w:rFonts w:ascii="Courier New" w:hAnsi="Courier New" w:cs="Courier New"/>
+          <w:color w:val="000000"/>
+          <w:shd w:val="clear" w:color="auto" w:fill="FFFFFF"/>
+          <w:lang w:eastAsia="en-GB"/>
+        </w:rPr>
+        <w:t>"</w:t>
       </w:r>
       <w:r>
         <w:rPr>
@@ -5335,8 +5439,18 @@
           <w:shd w:val="clear" w:color="auto" w:fill="FFFFFF"/>
           <w:lang w:eastAsia="en-GB"/>
         </w:rPr>
+        <w:t xml:space="preserve"> </w:t>
+      </w:r>
+      <w:r>
+        <w:rPr>
+          <w:rFonts w:ascii="Courier New" w:hAnsi="Courier New"/>
+          <w:color w:val="000000"/>
+          <w:shd w:val="clear" w:color="auto" w:fill="FFFFFF"/>
+          <w:lang w:eastAsia="en-GB"/>
+        </w:rPr>
         <w:t>hello.elf</w:t>
       </w:r>
+      <w:bookmarkEnd w:id="34"/>
       <w:r>
         <w:rPr>
           <w:color w:val="000000"/>
@@ -5737,7 +5851,7 @@
         <w:pStyle w:val="Appendix1"/>
       </w:pPr>
       <w:bookmarkStart w:id="37" w:name="_Ref503956566"/>
-      <w:bookmarkStart w:id="38" w:name="_Toc512892901"/>
+      <w:bookmarkStart w:id="38" w:name="_Toc512931412"/>
       <w:bookmarkEnd w:id="37"/>
       <w:r>
         <w:lastRenderedPageBreak/>
@@ -6150,20 +6264,33 @@
         <w:tab w:val="right" w:pos="10490"/>
       </w:tabs>
     </w:pPr>
-    <w:fldSimple w:instr="STYLEREF  Title  \* MERGEFORMAT">
-      <w:bookmarkStart w:id="16" w:name="__Fieldmark__3014_1696992219"/>
-      <w:r>
-        <w:rPr>
-          <w:noProof/>
-        </w:rPr>
-        <w:t>MIPS nanoMIPS</w:t>
-      </w:r>
-      <w:bookmarkStart w:id="17" w:name="__Fieldmark__1178_1696992219"/>
-      <w:bookmarkStart w:id="18" w:name="__Fieldmark__301_242085007"/>
-    </w:fldSimple>
+    <w:r>
+      <w:fldChar w:fldCharType="begin"/>
+    </w:r>
+    <w:r>
+      <w:instrText>STYLEREF  Title  \* MERGEFORMAT</w:instrText>
+    </w:r>
+    <w:r>
+      <w:fldChar w:fldCharType="separate"/>
+    </w:r>
+    <w:bookmarkStart w:id="15" w:name="__Fieldmark__3014_1696992219"/>
+    <w:r>
+      <w:rPr>
+        <w:noProof/>
+      </w:rPr>
+      <w:t>MIPS nanoMIPS</w:t>
+    </w:r>
+    <w:bookmarkStart w:id="16" w:name="__Fieldmark__1178_1696992219"/>
+    <w:bookmarkStart w:id="17" w:name="__Fieldmark__301_242085007"/>
+    <w:r>
+      <w:rPr>
+        <w:noProof/>
+      </w:rPr>
+      <w:fldChar w:fldCharType="end"/>
+    </w:r>
+    <w:bookmarkEnd w:id="15"/>
     <w:bookmarkEnd w:id="16"/>
     <w:bookmarkEnd w:id="17"/>
-    <w:bookmarkEnd w:id="18"/>
     <w:r>
       <w:t xml:space="preserve"> — Revision </w:t>
     </w:r>
@@ -6196,20 +6323,33 @@
       </w:tabs>
       <w:jc w:val="right"/>
     </w:pPr>
-    <w:fldSimple w:instr="STYLEREF  Title  \* MERGEFORMAT">
-      <w:bookmarkStart w:id="19" w:name="__Fieldmark__3027_1696992219"/>
-      <w:r>
-        <w:rPr>
-          <w:noProof/>
-        </w:rPr>
-        <w:t>MIPS nanoMIPS</w:t>
-      </w:r>
-      <w:bookmarkStart w:id="20" w:name="__Fieldmark__1187_1696992219"/>
-      <w:bookmarkStart w:id="21" w:name="__Fieldmark__308_242085007"/>
-    </w:fldSimple>
+    <w:r>
+      <w:fldChar w:fldCharType="begin"/>
+    </w:r>
+    <w:r>
+      <w:instrText>STYLEREF  Title  \* MERGEFORMAT</w:instrText>
+    </w:r>
+    <w:r>
+      <w:fldChar w:fldCharType="separate"/>
+    </w:r>
+    <w:bookmarkStart w:id="18" w:name="__Fieldmark__3027_1696992219"/>
+    <w:r>
+      <w:rPr>
+        <w:noProof/>
+      </w:rPr>
+      <w:t>MIPS nanoMIPS</w:t>
+    </w:r>
+    <w:bookmarkStart w:id="19" w:name="__Fieldmark__1187_1696992219"/>
+    <w:bookmarkStart w:id="20" w:name="__Fieldmark__308_242085007"/>
+    <w:r>
+      <w:rPr>
+        <w:noProof/>
+      </w:rPr>
+      <w:fldChar w:fldCharType="end"/>
+    </w:r>
+    <w:bookmarkEnd w:id="18"/>
     <w:bookmarkEnd w:id="19"/>
     <w:bookmarkEnd w:id="20"/>
-    <w:bookmarkEnd w:id="21"/>
     <w:r>
       <w:t xml:space="preserve"> — Revision </w:t>
     </w:r>
@@ -6368,17 +6508,30 @@
       </w:tabs>
       <w:jc w:val="right"/>
     </w:pPr>
-    <w:fldSimple w:instr="STYLEREF  &quot;Heading 1&quot;  \* MERGEFORMAT">
-      <w:bookmarkStart w:id="42" w:name="__Fieldmark__3490_1696992219"/>
-      <w:r>
-        <w:rPr>
-          <w:noProof/>
-        </w:rPr>
-        <w:t>Debugging using GDB and QEMU</w:t>
-      </w:r>
-      <w:bookmarkStart w:id="43" w:name="__Fieldmark__1644_1696992219"/>
-      <w:bookmarkStart w:id="44" w:name="__Fieldmark__644_242085007"/>
-    </w:fldSimple>
+    <w:r>
+      <w:fldChar w:fldCharType="begin"/>
+    </w:r>
+    <w:r>
+      <w:instrText>STYLEREF  "Heading 1"  \* MERGEFORMAT</w:instrText>
+    </w:r>
+    <w:r>
+      <w:fldChar w:fldCharType="separate"/>
+    </w:r>
+    <w:bookmarkStart w:id="42" w:name="__Fieldmark__3490_1696992219"/>
+    <w:r>
+      <w:rPr>
+        <w:noProof/>
+      </w:rPr>
+      <w:t>Debugging using GDB and QEMU</w:t>
+    </w:r>
+    <w:bookmarkStart w:id="43" w:name="__Fieldmark__1644_1696992219"/>
+    <w:bookmarkStart w:id="44" w:name="__Fieldmark__644_242085007"/>
+    <w:r>
+      <w:rPr>
+        <w:noProof/>
+      </w:rPr>
+      <w:fldChar w:fldCharType="end"/>
+    </w:r>
     <w:bookmarkEnd w:id="42"/>
     <w:bookmarkEnd w:id="43"/>
     <w:bookmarkEnd w:id="44"/>
@@ -10315,7 +10468,7 @@
   <w:style w:type="paragraph" w:default="1" w:styleId="Normal">
     <w:name w:val="Normal"/>
     <w:qFormat/>
-    <w:rsid w:val="00F02F75"/>
+    <w:rsid w:val="009147CF"/>
     <w:pPr>
       <w:spacing w:before="160" w:after="160"/>
       <w:ind w:left="340"/>
@@ -10331,7 +10484,7 @@
     <w:basedOn w:val="Normal"/>
     <w:next w:val="Normal"/>
     <w:qFormat/>
-    <w:rsid w:val="00F02F75"/>
+    <w:rsid w:val="009147CF"/>
     <w:pPr>
       <w:keepNext/>
       <w:pageBreakBefore/>
@@ -10359,7 +10512,7 @@
     <w:basedOn w:val="Normal"/>
     <w:next w:val="Normal"/>
     <w:qFormat/>
-    <w:rsid w:val="00F02F75"/>
+    <w:rsid w:val="009147CF"/>
     <w:pPr>
       <w:keepNext/>
       <w:numPr>
@@ -10382,7 +10535,7 @@
     <w:basedOn w:val="Normal"/>
     <w:next w:val="Normal"/>
     <w:qFormat/>
-    <w:rsid w:val="00F02F75"/>
+    <w:rsid w:val="009147CF"/>
     <w:pPr>
       <w:keepNext/>
       <w:numPr>
@@ -10406,7 +10559,7 @@
     <w:next w:val="Normal"/>
     <w:link w:val="Heading4Char"/>
     <w:qFormat/>
-    <w:rsid w:val="00F02F75"/>
+    <w:rsid w:val="009147CF"/>
     <w:pPr>
       <w:keepNext/>
       <w:spacing w:before="320" w:after="0"/>
@@ -10424,7 +10577,7 @@
     <w:basedOn w:val="Normal"/>
     <w:next w:val="Normal"/>
     <w:qFormat/>
-    <w:rsid w:val="00F02F75"/>
+    <w:rsid w:val="009147CF"/>
     <w:pPr>
       <w:keepNext/>
       <w:spacing w:before="320" w:after="0"/>
@@ -10446,7 +10599,7 @@
     <w:link w:val="Heading6Char"/>
     <w:unhideWhenUsed/>
     <w:locked/>
-    <w:rsid w:val="00F02F75"/>
+    <w:rsid w:val="009147CF"/>
     <w:pPr>
       <w:spacing w:before="320" w:after="0"/>
       <w:outlineLvl w:val="5"/>
@@ -10462,7 +10615,7 @@
     <w:uiPriority w:val="1"/>
     <w:semiHidden/>
     <w:unhideWhenUsed/>
-    <w:rsid w:val="00F02F75"/>
+    <w:rsid w:val="009147CF"/>
   </w:style>
   <w:style w:type="table" w:default="1" w:styleId="TableNormal">
     <w:name w:val="Normal Table"/>
@@ -10484,12 +10637,12 @@
     <w:uiPriority w:val="99"/>
     <w:semiHidden/>
     <w:unhideWhenUsed/>
-    <w:rsid w:val="00F02F75"/>
+    <w:rsid w:val="009147CF"/>
   </w:style>
   <w:style w:type="character" w:customStyle="1" w:styleId="Heading4Char">
     <w:name w:val="Heading 4 Char"/>
     <w:link w:val="Heading4"/>
-    <w:rsid w:val="00F02F75"/>
+    <w:rsid w:val="009147CF"/>
     <w:rPr>
       <w:rFonts w:ascii="Arial" w:hAnsi="Arial"/>
       <w:b/>
@@ -10503,7 +10656,7 @@
   <w:style w:type="character" w:customStyle="1" w:styleId="Heading6Char">
     <w:name w:val="Heading 6 Char"/>
     <w:link w:val="Heading6"/>
-    <w:rsid w:val="00F02F75"/>
+    <w:rsid w:val="009147CF"/>
     <w:rPr>
       <w:rFonts w:ascii="Arial" w:hAnsi="Arial"/>
       <w:b/>
@@ -10515,7 +10668,7 @@
   </w:style>
   <w:style w:type="character" w:customStyle="1" w:styleId="CodeText">
     <w:name w:val="Code Text"/>
-    <w:rsid w:val="00F02F75"/>
+    <w:rsid w:val="009147CF"/>
     <w:rPr>
       <w:rFonts w:ascii="Courier New" w:hAnsi="Courier New"/>
       <w:noProof/>
@@ -10534,7 +10687,7 @@
   <w:style w:type="character" w:customStyle="1" w:styleId="IFELSEENDText">
     <w:name w:val="IF ELSE END Text"/>
     <w:qFormat/>
-    <w:rsid w:val="00F02F75"/>
+    <w:rsid w:val="009147CF"/>
     <w:rPr>
       <w:rFonts w:ascii="Arial" w:hAnsi="Arial" w:cs="Courier New"/>
       <w:color w:val="4BACC6"/>
@@ -10545,7 +10698,7 @@
   <w:style w:type="character" w:customStyle="1" w:styleId="IndentChar">
     <w:name w:val="Indent Char"/>
     <w:link w:val="Indent"/>
-    <w:rsid w:val="00F02F75"/>
+    <w:rsid w:val="009147CF"/>
     <w:rPr>
       <w:rFonts w:ascii="Arial" w:hAnsi="Arial"/>
       <w:sz w:val="22"/>
@@ -10555,7 +10708,7 @@
   <w:style w:type="character" w:styleId="FollowedHyperlink">
     <w:name w:val="FollowedHyperlink"/>
     <w:locked/>
-    <w:rsid w:val="00F02F75"/>
+    <w:rsid w:val="009147CF"/>
     <w:rPr>
       <w:color w:val="0000FF"/>
       <w:u w:val="none"/>
@@ -10564,7 +10717,7 @@
   <w:style w:type="character" w:customStyle="1" w:styleId="FilePath">
     <w:name w:val="File Path"/>
     <w:qFormat/>
-    <w:rsid w:val="00F02F75"/>
+    <w:rsid w:val="009147CF"/>
     <w:rPr>
       <w:rFonts w:ascii="Courier New" w:hAnsi="Courier New"/>
       <w:noProof/>
@@ -10575,7 +10728,7 @@
   <w:style w:type="character" w:customStyle="1" w:styleId="MenuPathOptions">
     <w:name w:val="Menu Path &amp; Options"/>
     <w:locked/>
-    <w:rsid w:val="00F02F75"/>
+    <w:rsid w:val="009147CF"/>
     <w:rPr>
       <w:b/>
       <w:noProof/>
@@ -10584,7 +10737,7 @@
   </w:style>
   <w:style w:type="character" w:customStyle="1" w:styleId="IFELSEENDTextRed">
     <w:name w:val="IF ELSE END Text Red"/>
-    <w:rsid w:val="00F02F75"/>
+    <w:rsid w:val="009147CF"/>
     <w:rPr>
       <w:rFonts w:ascii="Arial" w:hAnsi="Arial" w:cs="Courier New"/>
       <w:color w:val="FF0000"/>
@@ -10594,7 +10747,7 @@
   </w:style>
   <w:style w:type="character" w:customStyle="1" w:styleId="IFELSEENDTextGreen">
     <w:name w:val="IF ELSE END Text Green"/>
-    <w:rsid w:val="00F02F75"/>
+    <w:rsid w:val="009147CF"/>
     <w:rPr>
       <w:rFonts w:ascii="Arial" w:hAnsi="Arial" w:cs="Courier New"/>
       <w:color w:val="00B050"/>
@@ -10604,7 +10757,7 @@
   </w:style>
   <w:style w:type="character" w:customStyle="1" w:styleId="IFELSEENDTextMaroon">
     <w:name w:val="IF ELSE END Text Maroon"/>
-    <w:rsid w:val="00F02F75"/>
+    <w:rsid w:val="009147CF"/>
     <w:rPr>
       <w:rFonts w:ascii="Arial" w:hAnsi="Arial" w:cs="Courier New"/>
       <w:color w:val="C00000"/>
@@ -10614,7 +10767,7 @@
   </w:style>
   <w:style w:type="character" w:customStyle="1" w:styleId="IFELSEENDTextBlue">
     <w:name w:val="IF ELSE END Text Blue"/>
-    <w:rsid w:val="00F02F75"/>
+    <w:rsid w:val="009147CF"/>
     <w:rPr>
       <w:rFonts w:ascii="Arial" w:hAnsi="Arial" w:cs="Courier New"/>
       <w:color w:val="0070C0"/>
@@ -10624,7 +10777,7 @@
   </w:style>
   <w:style w:type="character" w:customStyle="1" w:styleId="IFELSEENDTextFuchsia">
     <w:name w:val="IF ELSE END Text Fuchsia"/>
-    <w:rsid w:val="00F02F75"/>
+    <w:rsid w:val="009147CF"/>
     <w:rPr>
       <w:rFonts w:ascii="Arial" w:hAnsi="Arial" w:cs="Courier New"/>
       <w:color w:val="FF00FF"/>
@@ -10635,7 +10788,7 @@
   <w:style w:type="character" w:customStyle="1" w:styleId="TitleChar">
     <w:name w:val="Title Char"/>
     <w:link w:val="Title"/>
-    <w:rsid w:val="00F02F75"/>
+    <w:rsid w:val="009147CF"/>
     <w:rPr>
       <w:rFonts w:ascii="Arial" w:hAnsi="Arial"/>
       <w:b/>
@@ -10649,7 +10802,7 @@
   <w:style w:type="character" w:customStyle="1" w:styleId="NoteHeadingChar">
     <w:name w:val="Note Heading Char"/>
     <w:link w:val="NoteHeading"/>
-    <w:rsid w:val="00F02F75"/>
+    <w:rsid w:val="009147CF"/>
     <w:rPr>
       <w:rFonts w:ascii="Arial" w:hAnsi="Arial"/>
       <w:b/>
@@ -10661,7 +10814,7 @@
   <w:style w:type="character" w:styleId="CommentReference">
     <w:name w:val="annotation reference"/>
     <w:locked/>
-    <w:rsid w:val="00F02F75"/>
+    <w:rsid w:val="009147CF"/>
     <w:rPr>
       <w:sz w:val="16"/>
       <w:szCs w:val="16"/>
@@ -10670,7 +10823,7 @@
   <w:style w:type="character" w:customStyle="1" w:styleId="CommentTextChar">
     <w:name w:val="Comment Text Char"/>
     <w:link w:val="CommentText"/>
-    <w:rsid w:val="00F02F75"/>
+    <w:rsid w:val="009147CF"/>
     <w:rPr>
       <w:rFonts w:ascii="Arial" w:hAnsi="Arial"/>
       <w:lang w:eastAsia="en-US"/>
@@ -10679,7 +10832,7 @@
   <w:style w:type="character" w:customStyle="1" w:styleId="CommentSubjectChar">
     <w:name w:val="Comment Subject Char"/>
     <w:link w:val="CommentSubject"/>
-    <w:rsid w:val="00F02F75"/>
+    <w:rsid w:val="009147CF"/>
     <w:rPr>
       <w:rFonts w:ascii="Arial" w:hAnsi="Arial"/>
       <w:b/>
@@ -10690,7 +10843,7 @@
   <w:style w:type="character" w:customStyle="1" w:styleId="BalloonTextChar">
     <w:name w:val="Balloon Text Char"/>
     <w:link w:val="BalloonText"/>
-    <w:rsid w:val="00F02F75"/>
+    <w:rsid w:val="009147CF"/>
     <w:rPr>
       <w:rFonts w:ascii="Tahoma" w:hAnsi="Tahoma" w:cs="Tahoma"/>
       <w:sz w:val="16"/>
@@ -10701,7 +10854,7 @@
   <w:style w:type="character" w:customStyle="1" w:styleId="HeadingContentsHistoryChar">
     <w:name w:val="Heading Contents History Char"/>
     <w:link w:val="HeadingContentsHistory"/>
-    <w:rsid w:val="00F02F75"/>
+    <w:rsid w:val="009147CF"/>
     <w:rPr>
       <w:rFonts w:ascii="Arial" w:hAnsi="Arial"/>
       <w:b/>
@@ -10716,7 +10869,7 @@
     <w:uiPriority w:val="99"/>
     <w:semiHidden/>
     <w:locked/>
-    <w:rsid w:val="00F02F75"/>
+    <w:rsid w:val="009147CF"/>
     <w:rPr>
       <w:color w:val="808080"/>
     </w:rPr>
@@ -10726,7 +10879,7 @@
     <w:basedOn w:val="DefaultParagraphFont"/>
     <w:uiPriority w:val="1"/>
     <w:qFormat/>
-    <w:rsid w:val="00F02F75"/>
+    <w:rsid w:val="009147CF"/>
     <w:rPr>
       <w:color w:val="0000FF"/>
     </w:rPr>
@@ -10737,7 +10890,7 @@
     <w:uiPriority w:val="1"/>
     <w:qFormat/>
     <w:locked/>
-    <w:rsid w:val="00F02F75"/>
+    <w:rsid w:val="009147CF"/>
     <w:rPr>
       <w:i/>
     </w:rPr>
@@ -10746,7 +10899,7 @@
     <w:name w:val="Italic"/>
     <w:basedOn w:val="DefaultParagraphFont"/>
     <w:uiPriority w:val="1"/>
-    <w:rsid w:val="00F02F75"/>
+    <w:rsid w:val="009147CF"/>
     <w:rPr>
       <w:i/>
     </w:rPr>
@@ -10755,7 +10908,7 @@
     <w:name w:val="Normal Text Red"/>
     <w:basedOn w:val="DefaultParagraphFont"/>
     <w:uiPriority w:val="1"/>
-    <w:rsid w:val="00F02F75"/>
+    <w:rsid w:val="009147CF"/>
     <w:rPr>
       <w:color w:val="FF0000"/>
     </w:rPr>
@@ -10764,7 +10917,7 @@
     <w:name w:val="Normal Text Blue"/>
     <w:basedOn w:val="NormalTextRed"/>
     <w:uiPriority w:val="1"/>
-    <w:rsid w:val="00F02F75"/>
+    <w:rsid w:val="009147CF"/>
     <w:rPr>
       <w:color w:val="1F497D" w:themeColor="text2"/>
     </w:rPr>
@@ -10772,7 +10925,7 @@
   <w:style w:type="character" w:styleId="Strong">
     <w:name w:val="Strong"/>
     <w:basedOn w:val="DefaultParagraphFont"/>
-    <w:rsid w:val="00F02F75"/>
+    <w:rsid w:val="009147CF"/>
     <w:rPr>
       <w:b/>
       <w:bCs/>
@@ -10864,7 +11017,7 @@
     <w:name w:val="List"/>
     <w:basedOn w:val="Normal"/>
     <w:locked/>
-    <w:rsid w:val="00F02F75"/>
+    <w:rsid w:val="009147CF"/>
     <w:pPr>
       <w:numPr>
         <w:numId w:val="30"/>
@@ -10876,7 +11029,7 @@
     <w:name w:val="caption"/>
     <w:basedOn w:val="Normal"/>
     <w:next w:val="Normal"/>
-    <w:rsid w:val="00F02F75"/>
+    <w:rsid w:val="009147CF"/>
     <w:pPr>
       <w:keepNext/>
       <w:spacing w:before="240" w:after="360"/>
@@ -10901,7 +11054,7 @@
     <w:name w:val="Appendix 1"/>
     <w:basedOn w:val="Heading1"/>
     <w:next w:val="Normal"/>
-    <w:rsid w:val="00F02F75"/>
+    <w:rsid w:val="009147CF"/>
     <w:pPr>
       <w:numPr>
         <w:numId w:val="37"/>
@@ -10918,7 +11071,7 @@
     <w:basedOn w:val="Heading2"/>
     <w:next w:val="Normal"/>
     <w:qFormat/>
-    <w:rsid w:val="00F02F75"/>
+    <w:rsid w:val="009147CF"/>
     <w:pPr>
       <w:numPr>
         <w:numId w:val="37"/>
@@ -10931,7 +11084,7 @@
     <w:basedOn w:val="Heading3"/>
     <w:next w:val="Normal"/>
     <w:qFormat/>
-    <w:rsid w:val="00F02F75"/>
+    <w:rsid w:val="009147CF"/>
     <w:pPr>
       <w:numPr>
         <w:numId w:val="37"/>
@@ -10943,7 +11096,7 @@
     <w:name w:val="Bulleted"/>
     <w:basedOn w:val="Normal"/>
     <w:qFormat/>
-    <w:rsid w:val="00F02F75"/>
+    <w:rsid w:val="009147CF"/>
     <w:pPr>
       <w:numPr>
         <w:numId w:val="19"/>
@@ -10963,7 +11116,7 @@
     <w:name w:val="Bullet Indent"/>
     <w:basedOn w:val="Bulleted"/>
     <w:autoRedefine/>
-    <w:rsid w:val="00F02F75"/>
+    <w:rsid w:val="009147CF"/>
     <w:pPr>
       <w:numPr>
         <w:numId w:val="29"/>
@@ -10976,7 +11129,7 @@
   <w:style w:type="paragraph" w:customStyle="1" w:styleId="CodeFragment">
     <w:name w:val="Code Fragment"/>
     <w:basedOn w:val="Normal"/>
-    <w:rsid w:val="00F02F75"/>
+    <w:rsid w:val="009147CF"/>
     <w:pPr>
       <w:keepNext/>
       <w:spacing w:before="0" w:after="0"/>
@@ -10991,7 +11144,7 @@
     <w:name w:val="Code Block"/>
     <w:basedOn w:val="CodeFragment"/>
     <w:qFormat/>
-    <w:rsid w:val="00F02F75"/>
+    <w:rsid w:val="009147CF"/>
     <w:pPr>
       <w:keepNext w:val="0"/>
       <w:shd w:val="clear" w:color="auto" w:fill="E6E6E6"/>
@@ -11005,7 +11158,7 @@
   <w:style w:type="paragraph" w:customStyle="1" w:styleId="CodeFunction">
     <w:name w:val="Code Function"/>
     <w:basedOn w:val="CodeFragment"/>
-    <w:rsid w:val="00F02F75"/>
+    <w:rsid w:val="009147CF"/>
     <w:pPr>
       <w:tabs>
         <w:tab w:val="left" w:pos="5040"/>
@@ -11021,7 +11174,7 @@
   <w:style w:type="paragraph" w:customStyle="1" w:styleId="Disclosure">
     <w:name w:val="Disclosure"/>
     <w:basedOn w:val="Normal"/>
-    <w:rsid w:val="00F02F75"/>
+    <w:rsid w:val="009147CF"/>
     <w:pPr>
       <w:tabs>
         <w:tab w:val="left" w:pos="2552"/>
@@ -11035,7 +11188,7 @@
     <w:basedOn w:val="TableText-left"/>
     <w:autoRedefine/>
     <w:qFormat/>
-    <w:rsid w:val="00F02F75"/>
+    <w:rsid w:val="009147CF"/>
     <w:pPr>
       <w:numPr>
         <w:numId w:val="31"/>
@@ -11047,7 +11200,7 @@
     <w:name w:val="Table Text-left"/>
     <w:basedOn w:val="Normal"/>
     <w:qFormat/>
-    <w:rsid w:val="00F02F75"/>
+    <w:rsid w:val="009147CF"/>
     <w:pPr>
       <w:spacing w:before="60" w:after="60"/>
       <w:ind w:left="0"/>
@@ -11059,7 +11212,7 @@
   <w:style w:type="paragraph" w:styleId="Footer">
     <w:name w:val="footer"/>
     <w:basedOn w:val="Normal"/>
-    <w:rsid w:val="00F02F75"/>
+    <w:rsid w:val="009147CF"/>
     <w:pPr>
       <w:tabs>
         <w:tab w:val="center" w:pos="5103"/>
@@ -11077,7 +11230,7 @@
   <w:style w:type="paragraph" w:styleId="Header">
     <w:name w:val="header"/>
     <w:basedOn w:val="Normal"/>
-    <w:rsid w:val="00F02F75"/>
+    <w:rsid w:val="009147CF"/>
     <w:pPr>
       <w:tabs>
         <w:tab w:val="center" w:pos="4500"/>
@@ -11096,7 +11249,7 @@
     <w:basedOn w:val="Heading1"/>
     <w:next w:val="Normal"/>
     <w:link w:val="HeadingContentsHistoryChar"/>
-    <w:rsid w:val="00F02F75"/>
+    <w:rsid w:val="009147CF"/>
     <w:pPr>
       <w:numPr>
         <w:numId w:val="0"/>
@@ -11111,7 +11264,7 @@
     <w:name w:val="Indent"/>
     <w:basedOn w:val="Normal"/>
     <w:link w:val="IndentChar"/>
-    <w:rsid w:val="00F02F75"/>
+    <w:rsid w:val="009147CF"/>
     <w:pPr>
       <w:ind w:left="709"/>
     </w:pPr>
@@ -11120,7 +11273,7 @@
     <w:name w:val="Main Details"/>
     <w:basedOn w:val="Normal"/>
     <w:next w:val="Normal"/>
-    <w:rsid w:val="00F02F75"/>
+    <w:rsid w:val="009147CF"/>
     <w:pPr>
       <w:tabs>
         <w:tab w:val="left" w:pos="1418"/>
@@ -11136,7 +11289,7 @@
   <w:style w:type="paragraph" w:customStyle="1" w:styleId="MainHeading">
     <w:name w:val="Main Heading"/>
     <w:basedOn w:val="Normal"/>
-    <w:rsid w:val="00F02F75"/>
+    <w:rsid w:val="009147CF"/>
     <w:pPr>
       <w:spacing w:before="2400" w:after="2400" w:line="720" w:lineRule="atLeast"/>
       <w:jc w:val="center"/>
@@ -11151,7 +11304,7 @@
     <w:basedOn w:val="Normal"/>
     <w:autoRedefine/>
     <w:locked/>
-    <w:rsid w:val="00F02F75"/>
+    <w:rsid w:val="009147CF"/>
     <w:pPr>
       <w:ind w:left="3192" w:hanging="2835"/>
     </w:pPr>
@@ -11160,7 +11313,7 @@
     <w:name w:val="Note"/>
     <w:basedOn w:val="Normal"/>
     <w:next w:val="Normal"/>
-    <w:rsid w:val="00F02F75"/>
+    <w:rsid w:val="009147CF"/>
     <w:rPr>
       <w:iCs/>
     </w:rPr>
@@ -11169,7 +11322,7 @@
     <w:name w:val="Note Indent"/>
     <w:basedOn w:val="Note"/>
     <w:next w:val="Normal"/>
-    <w:rsid w:val="00F02F75"/>
+    <w:rsid w:val="009147CF"/>
     <w:pPr>
       <w:ind w:left="1134"/>
     </w:pPr>
@@ -11177,7 +11330,7 @@
   <w:style w:type="paragraph" w:customStyle="1" w:styleId="Numbered">
     <w:name w:val="Numbered"/>
     <w:basedOn w:val="Normal"/>
-    <w:rsid w:val="00F02F75"/>
+    <w:rsid w:val="009147CF"/>
     <w:pPr>
       <w:numPr>
         <w:numId w:val="41"/>
@@ -11197,7 +11350,7 @@
     <w:basedOn w:val="Normal"/>
     <w:autoRedefine/>
     <w:qFormat/>
-    <w:rsid w:val="00F02F75"/>
+    <w:rsid w:val="009147CF"/>
     <w:pPr>
       <w:keepNext/>
       <w:spacing w:before="60" w:after="60"/>
@@ -11213,7 +11366,7 @@
   <w:style w:type="paragraph" w:customStyle="1" w:styleId="TableRegisterDetails">
     <w:name w:val="Table Register Details"/>
     <w:basedOn w:val="Normal"/>
-    <w:rsid w:val="00F02F75"/>
+    <w:rsid w:val="009147CF"/>
     <w:pPr>
       <w:tabs>
         <w:tab w:val="left" w:pos="794"/>
@@ -11233,7 +11386,7 @@
     <w:next w:val="Normal"/>
     <w:semiHidden/>
     <w:locked/>
-    <w:rsid w:val="00F02F75"/>
+    <w:rsid w:val="009147CF"/>
     <w:pPr>
       <w:spacing w:before="120"/>
     </w:pPr>
@@ -11312,7 +11465,7 @@
     <w:name w:val="Numbered Indent"/>
     <w:basedOn w:val="Numbered"/>
     <w:qFormat/>
-    <w:rsid w:val="00F02F75"/>
+    <w:rsid w:val="009147CF"/>
     <w:pPr>
       <w:numPr>
         <w:numId w:val="44"/>
@@ -11324,7 +11477,7 @@
     <w:basedOn w:val="Normal"/>
     <w:next w:val="Normal"/>
     <w:locked/>
-    <w:rsid w:val="00F02F75"/>
+    <w:rsid w:val="009147CF"/>
     <w:pPr>
       <w:spacing w:before="0" w:after="1260"/>
       <w:jc w:val="right"/>
@@ -11343,7 +11496,7 @@
     <w:basedOn w:val="Normal"/>
     <w:next w:val="ChapterTitle"/>
     <w:locked/>
-    <w:rsid w:val="00F02F75"/>
+    <w:rsid w:val="009147CF"/>
     <w:pPr>
       <w:spacing w:before="960"/>
       <w:ind w:left="0"/>
@@ -11362,7 +11515,7 @@
     <w:basedOn w:val="Normal"/>
     <w:next w:val="Normal"/>
     <w:link w:val="TitleChar"/>
-    <w:rsid w:val="00F02F75"/>
+    <w:rsid w:val="009147CF"/>
     <w:pPr>
       <w:spacing w:before="620" w:after="0"/>
     </w:pPr>
@@ -11377,7 +11530,7 @@
   <w:style w:type="paragraph" w:customStyle="1" w:styleId="Legal">
     <w:name w:val="Legal"/>
     <w:basedOn w:val="Normal"/>
-    <w:rsid w:val="00F02F75"/>
+    <w:rsid w:val="009147CF"/>
     <w:pPr>
       <w:spacing w:after="0"/>
       <w:jc w:val="both"/>
@@ -11390,7 +11543,7 @@
   <w:style w:type="paragraph" w:customStyle="1" w:styleId="TitleSecond">
     <w:name w:val="Title Second"/>
     <w:basedOn w:val="Normal"/>
-    <w:rsid w:val="00F02F75"/>
+    <w:rsid w:val="009147CF"/>
     <w:pPr>
       <w:spacing w:before="480"/>
     </w:pPr>
@@ -11404,7 +11557,7 @@
     <w:basedOn w:val="Normal"/>
     <w:next w:val="Normal"/>
     <w:uiPriority w:val="99"/>
-    <w:rsid w:val="00F02F75"/>
+    <w:rsid w:val="009147CF"/>
     <w:pPr>
       <w:tabs>
         <w:tab w:val="right" w:leader="dot" w:pos="9809"/>
@@ -11419,7 +11572,7 @@
     <w:name w:val="Code Wide"/>
     <w:basedOn w:val="CodeBlock"/>
     <w:qFormat/>
-    <w:rsid w:val="00F02F75"/>
+    <w:rsid w:val="009147CF"/>
     <w:rPr>
       <w:sz w:val="12"/>
       <w:szCs w:val="12"/>
@@ -11429,7 +11582,7 @@
     <w:name w:val="Table Register Heading"/>
     <w:basedOn w:val="TableRegisterDetails"/>
     <w:qFormat/>
-    <w:rsid w:val="00F02F75"/>
+    <w:rsid w:val="009147CF"/>
     <w:rPr>
       <w:color w:val="006CB5"/>
       <w:sz w:val="12"/>
@@ -11439,7 +11592,7 @@
     <w:name w:val="Table Text-bullet"/>
     <w:basedOn w:val="Bulleted"/>
     <w:qFormat/>
-    <w:rsid w:val="00F02F75"/>
+    <w:rsid w:val="009147CF"/>
     <w:pPr>
       <w:tabs>
         <w:tab w:val="clear" w:pos="709"/>
@@ -11456,7 +11609,7 @@
     <w:name w:val="Table Text-code"/>
     <w:basedOn w:val="CodeBlock"/>
     <w:qFormat/>
-    <w:rsid w:val="00F02F75"/>
+    <w:rsid w:val="009147CF"/>
     <w:pPr>
       <w:shd w:val="clear" w:color="auto" w:fill="auto"/>
       <w:spacing w:line="240" w:lineRule="auto"/>
@@ -11470,7 +11623,7 @@
     <w:basedOn w:val="Normal"/>
     <w:next w:val="DefinitionDefinition"/>
     <w:autoRedefine/>
-    <w:rsid w:val="00F02F75"/>
+    <w:rsid w:val="009147CF"/>
     <w:pPr>
       <w:keepNext/>
       <w:spacing w:before="60" w:after="0"/>
@@ -11483,7 +11636,7 @@
   <w:style w:type="paragraph" w:customStyle="1" w:styleId="DefinitionDefinition">
     <w:name w:val="Definition Definition"/>
     <w:basedOn w:val="Normal"/>
-    <w:rsid w:val="00F02F75"/>
+    <w:rsid w:val="009147CF"/>
     <w:pPr>
       <w:spacing w:before="0" w:after="60"/>
       <w:ind w:left="1021"/>
@@ -11495,7 +11648,7 @@
     <w:next w:val="RelatedTopicsList"/>
     <w:qFormat/>
     <w:locked/>
-    <w:rsid w:val="00F02F75"/>
+    <w:rsid w:val="009147CF"/>
     <w:pPr>
       <w:keepNext/>
     </w:pPr>
@@ -11508,7 +11661,7 @@
     <w:basedOn w:val="BulletIndent"/>
     <w:qFormat/>
     <w:locked/>
-    <w:rsid w:val="00F02F75"/>
+    <w:rsid w:val="009147CF"/>
     <w:pPr>
       <w:spacing w:before="60" w:after="60"/>
     </w:pPr>
@@ -11517,14 +11670,14 @@
     <w:name w:val="Label"/>
     <w:basedOn w:val="RelatedTopicsTitle"/>
     <w:locked/>
-    <w:rsid w:val="00F02F75"/>
+    <w:rsid w:val="009147CF"/>
   </w:style>
   <w:style w:type="paragraph" w:styleId="NoteHeading">
     <w:name w:val="Note Heading"/>
     <w:basedOn w:val="Note"/>
     <w:next w:val="Normal"/>
     <w:link w:val="NoteHeadingChar"/>
-    <w:rsid w:val="00F02F75"/>
+    <w:rsid w:val="009147CF"/>
     <w:rPr>
       <w:b/>
     </w:rPr>
@@ -11534,7 +11687,7 @@
     <w:basedOn w:val="Normal"/>
     <w:link w:val="CommentTextChar"/>
     <w:locked/>
-    <w:rsid w:val="00F02F75"/>
+    <w:rsid w:val="009147CF"/>
     <w:rPr>
       <w:sz w:val="20"/>
     </w:rPr>
@@ -11545,7 +11698,7 @@
     <w:next w:val="CommentText"/>
     <w:link w:val="CommentSubjectChar"/>
     <w:locked/>
-    <w:rsid w:val="00F02F75"/>
+    <w:rsid w:val="009147CF"/>
     <w:rPr>
       <w:b/>
       <w:bCs/>
@@ -11556,7 +11709,7 @@
     <w:basedOn w:val="Normal"/>
     <w:link w:val="BalloonTextChar"/>
     <w:locked/>
-    <w:rsid w:val="00F02F75"/>
+    <w:rsid w:val="009147CF"/>
     <w:pPr>
       <w:spacing w:before="0" w:after="0"/>
     </w:pPr>
@@ -11571,14 +11724,14 @@
     <w:basedOn w:val="Legal"/>
     <w:next w:val="Normal"/>
     <w:locked/>
-    <w:rsid w:val="00F02F75"/>
+    <w:rsid w:val="009147CF"/>
   </w:style>
   <w:style w:type="paragraph" w:styleId="Revision">
     <w:name w:val="Revision"/>
     <w:hidden/>
     <w:uiPriority w:val="99"/>
     <w:semiHidden/>
-    <w:rsid w:val="00F02F75"/>
+    <w:rsid w:val="009147CF"/>
     <w:rPr>
       <w:rFonts w:ascii="Verdana" w:hAnsi="Verdana"/>
       <w:sz w:val="22"/>
@@ -11615,12 +11768,12 @@
     <w:name w:val="Properties"/>
     <w:basedOn w:val="NamedBullet"/>
     <w:qFormat/>
-    <w:rsid w:val="00F02F75"/>
+    <w:rsid w:val="009147CF"/>
   </w:style>
   <w:style w:type="paragraph" w:customStyle="1" w:styleId="NormalTextCentered">
     <w:name w:val="Normal Text Centered"/>
     <w:basedOn w:val="Normal"/>
-    <w:rsid w:val="00F02F75"/>
+    <w:rsid w:val="009147CF"/>
     <w:pPr>
       <w:jc w:val="center"/>
     </w:pPr>
@@ -11630,7 +11783,7 @@
     <w:basedOn w:val="Normal"/>
     <w:uiPriority w:val="34"/>
     <w:locked/>
-    <w:rsid w:val="00F02F75"/>
+    <w:rsid w:val="009147CF"/>
     <w:pPr>
       <w:ind w:left="720"/>
       <w:contextualSpacing/>
@@ -11734,7 +11887,7 @@
   <w:style w:type="table" w:styleId="TableGrid">
     <w:name w:val="Table Grid"/>
     <w:basedOn w:val="TableNormal"/>
-    <w:rsid w:val="00F02F75"/>
+    <w:rsid w:val="009147CF"/>
     <w:tblPr>
       <w:tblBorders>
         <w:top w:val="single" w:sz="4" w:space="0" w:color="auto"/>
@@ -11750,7 +11903,7 @@
     <w:name w:val="IMG Standard Table"/>
     <w:basedOn w:val="TableNormal"/>
     <w:uiPriority w:val="99"/>
-    <w:rsid w:val="00F02F75"/>
+    <w:rsid w:val="009147CF"/>
     <w:rPr>
       <w:rFonts w:ascii="Verdana" w:hAnsi="Verdana"/>
       <w:sz w:val="18"/>
@@ -11791,7 +11944,7 @@
   <w:style w:type="table" w:styleId="Table3Deffects1">
     <w:name w:val="Table 3D effects 1"/>
     <w:basedOn w:val="TableNormal"/>
-    <w:rsid w:val="00F02F75"/>
+    <w:rsid w:val="009147CF"/>
     <w:pPr>
       <w:spacing w:before="160" w:after="160"/>
       <w:ind w:left="340"/>
@@ -11900,7 +12053,7 @@
   <w:style w:type="table" w:styleId="Table3Deffects2">
     <w:name w:val="Table 3D effects 2"/>
     <w:basedOn w:val="TableNormal"/>
-    <w:rsid w:val="00F02F75"/>
+    <w:rsid w:val="009147CF"/>
     <w:pPr>
       <w:spacing w:before="160" w:after="160"/>
       <w:ind w:left="340"/>
@@ -11976,7 +12129,7 @@
     <w:basedOn w:val="TableNormal"/>
     <w:next w:val="TableGrid"/>
     <w:uiPriority w:val="59"/>
-    <w:rsid w:val="00F02F75"/>
+    <w:rsid w:val="009147CF"/>
     <w:pPr>
       <w:spacing w:before="60" w:after="60"/>
     </w:pPr>
@@ -12024,7 +12177,7 @@
     <w:basedOn w:val="Normal"/>
     <w:next w:val="Normal"/>
     <w:uiPriority w:val="39"/>
-    <w:rsid w:val="00F02F75"/>
+    <w:rsid w:val="009147CF"/>
     <w:pPr>
       <w:tabs>
         <w:tab w:val="left" w:pos="425"/>
@@ -12043,7 +12196,7 @@
     <w:basedOn w:val="TOC1"/>
     <w:next w:val="Normal"/>
     <w:uiPriority w:val="39"/>
-    <w:rsid w:val="00F02F75"/>
+    <w:rsid w:val="009147CF"/>
     <w:pPr>
       <w:tabs>
         <w:tab w:val="left" w:pos="1021"/>
@@ -12058,7 +12211,7 @@
   <w:style w:type="character" w:styleId="Hyperlink">
     <w:name w:val="Hyperlink"/>
     <w:uiPriority w:val="99"/>
-    <w:rsid w:val="00F02F75"/>
+    <w:rsid w:val="009147CF"/>
     <w:rPr>
       <w:color w:val="0000FF"/>
       <w:u w:val="none"/>
@@ -12068,7 +12221,7 @@
     <w:name w:val="toc 3"/>
     <w:basedOn w:val="TOC2"/>
     <w:uiPriority w:val="39"/>
-    <w:rsid w:val="00F02F75"/>
+    <w:rsid w:val="009147CF"/>
     <w:pPr>
       <w:tabs>
         <w:tab w:val="clear" w:pos="425"/>
@@ -12082,7 +12235,7 @@
     <w:name w:val="toc 4"/>
     <w:basedOn w:val="TOC2"/>
     <w:uiPriority w:val="39"/>
-    <w:rsid w:val="00F02F75"/>
+    <w:rsid w:val="009147CF"/>
     <w:pPr>
       <w:tabs>
         <w:tab w:val="left" w:pos="1985"/>
@@ -12099,7 +12252,7 @@
     <w:next w:val="Normal"/>
     <w:autoRedefine/>
     <w:uiPriority w:val="39"/>
-    <w:rsid w:val="00F02F75"/>
+    <w:rsid w:val="009147CF"/>
     <w:pPr>
       <w:spacing w:after="100"/>
       <w:ind w:left="880"/>
@@ -12111,7 +12264,7 @@
     <w:next w:val="Normal"/>
     <w:autoRedefine/>
     <w:uiPriority w:val="39"/>
-    <w:rsid w:val="00F02F75"/>
+    <w:rsid w:val="009147CF"/>
     <w:pPr>
       <w:spacing w:after="100"/>
       <w:ind w:left="1100"/>
@@ -12123,7 +12276,7 @@
     <w:next w:val="Normal"/>
     <w:autoRedefine/>
     <w:locked/>
-    <w:rsid w:val="00F02F75"/>
+    <w:rsid w:val="009147CF"/>
     <w:pPr>
       <w:spacing w:after="100"/>
       <w:ind w:left="1320"/>
@@ -12135,7 +12288,7 @@
     <w:next w:val="Normal"/>
     <w:autoRedefine/>
     <w:locked/>
-    <w:rsid w:val="00F02F75"/>
+    <w:rsid w:val="009147CF"/>
     <w:pPr>
       <w:spacing w:after="100"/>
       <w:ind w:left="1540"/>
@@ -12147,7 +12300,7 @@
     <w:next w:val="Normal"/>
     <w:autoRedefine/>
     <w:locked/>
-    <w:rsid w:val="00F02F75"/>
+    <w:rsid w:val="009147CF"/>
     <w:pPr>
       <w:spacing w:after="100"/>
       <w:ind w:left="1760"/>
@@ -12162,7 +12315,7 @@
     <w:unhideWhenUsed/>
     <w:qFormat/>
     <w:locked/>
-    <w:rsid w:val="00F02F75"/>
+    <w:rsid w:val="009147CF"/>
     <w:pPr>
       <w:keepLines/>
       <w:pageBreakBefore w:val="0"/>
@@ -12357,7 +12510,7 @@
   <w:style w:type="paragraph" w:default="1" w:styleId="Normal">
     <w:name w:val="Normal"/>
     <w:qFormat/>
-    <w:rsid w:val="00F02F75"/>
+    <w:rsid w:val="009147CF"/>
     <w:pPr>
       <w:spacing w:before="160" w:after="160"/>
       <w:ind w:left="340"/>
@@ -12373,7 +12526,7 @@
     <w:basedOn w:val="Normal"/>
     <w:next w:val="Normal"/>
     <w:qFormat/>
-    <w:rsid w:val="00F02F75"/>
+    <w:rsid w:val="009147CF"/>
     <w:pPr>
       <w:keepNext/>
       <w:pageBreakBefore/>
@@ -12401,7 +12554,7 @@
     <w:basedOn w:val="Normal"/>
     <w:next w:val="Normal"/>
     <w:qFormat/>
-    <w:rsid w:val="00F02F75"/>
+    <w:rsid w:val="009147CF"/>
     <w:pPr>
       <w:keepNext/>
       <w:numPr>
@@ -12424,7 +12577,7 @@
     <w:basedOn w:val="Normal"/>
     <w:next w:val="Normal"/>
     <w:qFormat/>
-    <w:rsid w:val="00F02F75"/>
+    <w:rsid w:val="009147CF"/>
     <w:pPr>
       <w:keepNext/>
       <w:numPr>
@@ -12448,7 +12601,7 @@
     <w:next w:val="Normal"/>
     <w:link w:val="Heading4Char"/>
     <w:qFormat/>
-    <w:rsid w:val="00F02F75"/>
+    <w:rsid w:val="009147CF"/>
     <w:pPr>
       <w:keepNext/>
       <w:spacing w:before="320" w:after="0"/>
@@ -12466,7 +12619,7 @@
     <w:basedOn w:val="Normal"/>
     <w:next w:val="Normal"/>
     <w:qFormat/>
-    <w:rsid w:val="00F02F75"/>
+    <w:rsid w:val="009147CF"/>
     <w:pPr>
       <w:keepNext/>
       <w:spacing w:before="320" w:after="0"/>
@@ -12488,7 +12641,7 @@
     <w:link w:val="Heading6Char"/>
     <w:unhideWhenUsed/>
     <w:locked/>
-    <w:rsid w:val="00F02F75"/>
+    <w:rsid w:val="009147CF"/>
     <w:pPr>
       <w:spacing w:before="320" w:after="0"/>
       <w:outlineLvl w:val="5"/>
@@ -12504,7 +12657,7 @@
     <w:uiPriority w:val="1"/>
     <w:semiHidden/>
     <w:unhideWhenUsed/>
-    <w:rsid w:val="00F02F75"/>
+    <w:rsid w:val="009147CF"/>
   </w:style>
   <w:style w:type="table" w:default="1" w:styleId="TableNormal">
     <w:name w:val="Normal Table"/>
@@ -12526,12 +12679,12 @@
     <w:uiPriority w:val="99"/>
     <w:semiHidden/>
     <w:unhideWhenUsed/>
-    <w:rsid w:val="00F02F75"/>
+    <w:rsid w:val="009147CF"/>
   </w:style>
   <w:style w:type="character" w:customStyle="1" w:styleId="Heading4Char">
     <w:name w:val="Heading 4 Char"/>
     <w:link w:val="Heading4"/>
-    <w:rsid w:val="00F02F75"/>
+    <w:rsid w:val="009147CF"/>
     <w:rPr>
       <w:rFonts w:ascii="Arial" w:hAnsi="Arial"/>
       <w:b/>
@@ -12545,7 +12698,7 @@
   <w:style w:type="character" w:customStyle="1" w:styleId="Heading6Char">
     <w:name w:val="Heading 6 Char"/>
     <w:link w:val="Heading6"/>
-    <w:rsid w:val="00F02F75"/>
+    <w:rsid w:val="009147CF"/>
     <w:rPr>
       <w:rFonts w:ascii="Arial" w:hAnsi="Arial"/>
       <w:b/>
@@ -12557,7 +12710,7 @@
   </w:style>
   <w:style w:type="character" w:customStyle="1" w:styleId="CodeText">
     <w:name w:val="Code Text"/>
-    <w:rsid w:val="00F02F75"/>
+    <w:rsid w:val="009147CF"/>
     <w:rPr>
       <w:rFonts w:ascii="Courier New" w:hAnsi="Courier New"/>
       <w:noProof/>
@@ -12576,7 +12729,7 @@
   <w:style w:type="character" w:customStyle="1" w:styleId="IFELSEENDText">
     <w:name w:val="IF ELSE END Text"/>
     <w:qFormat/>
-    <w:rsid w:val="00F02F75"/>
+    <w:rsid w:val="009147CF"/>
     <w:rPr>
       <w:rFonts w:ascii="Arial" w:hAnsi="Arial" w:cs="Courier New"/>
       <w:color w:val="4BACC6"/>
@@ -12587,7 +12740,7 @@
   <w:style w:type="character" w:customStyle="1" w:styleId="IndentChar">
     <w:name w:val="Indent Char"/>
     <w:link w:val="Indent"/>
-    <w:rsid w:val="00F02F75"/>
+    <w:rsid w:val="009147CF"/>
     <w:rPr>
       <w:rFonts w:ascii="Arial" w:hAnsi="Arial"/>
       <w:sz w:val="22"/>
@@ -12597,7 +12750,7 @@
   <w:style w:type="character" w:styleId="FollowedHyperlink">
     <w:name w:val="FollowedHyperlink"/>
     <w:locked/>
-    <w:rsid w:val="00F02F75"/>
+    <w:rsid w:val="009147CF"/>
     <w:rPr>
       <w:color w:val="0000FF"/>
       <w:u w:val="none"/>
@@ -12606,7 +12759,7 @@
   <w:style w:type="character" w:customStyle="1" w:styleId="FilePath">
     <w:name w:val="File Path"/>
     <w:qFormat/>
-    <w:rsid w:val="00F02F75"/>
+    <w:rsid w:val="009147CF"/>
     <w:rPr>
       <w:rFonts w:ascii="Courier New" w:hAnsi="Courier New"/>
       <w:noProof/>
@@ -12617,7 +12770,7 @@
   <w:style w:type="character" w:customStyle="1" w:styleId="MenuPathOptions">
     <w:name w:val="Menu Path &amp; Options"/>
     <w:locked/>
-    <w:rsid w:val="00F02F75"/>
+    <w:rsid w:val="009147CF"/>
     <w:rPr>
       <w:b/>
       <w:noProof/>
@@ -12626,7 +12779,7 @@
   </w:style>
   <w:style w:type="character" w:customStyle="1" w:styleId="IFELSEENDTextRed">
     <w:name w:val="IF ELSE END Text Red"/>
-    <w:rsid w:val="00F02F75"/>
+    <w:rsid w:val="009147CF"/>
     <w:rPr>
       <w:rFonts w:ascii="Arial" w:hAnsi="Arial" w:cs="Courier New"/>
       <w:color w:val="FF0000"/>
@@ -12636,7 +12789,7 @@
   </w:style>
   <w:style w:type="character" w:customStyle="1" w:styleId="IFELSEENDTextGreen">
     <w:name w:val="IF ELSE END Text Green"/>
-    <w:rsid w:val="00F02F75"/>
+    <w:rsid w:val="009147CF"/>
     <w:rPr>
       <w:rFonts w:ascii="Arial" w:hAnsi="Arial" w:cs="Courier New"/>
       <w:color w:val="00B050"/>
@@ -12646,7 +12799,7 @@
   </w:style>
   <w:style w:type="character" w:customStyle="1" w:styleId="IFELSEENDTextMaroon">
     <w:name w:val="IF ELSE END Text Maroon"/>
-    <w:rsid w:val="00F02F75"/>
+    <w:rsid w:val="009147CF"/>
     <w:rPr>
       <w:rFonts w:ascii="Arial" w:hAnsi="Arial" w:cs="Courier New"/>
       <w:color w:val="C00000"/>
@@ -12656,7 +12809,7 @@
   </w:style>
   <w:style w:type="character" w:customStyle="1" w:styleId="IFELSEENDTextBlue">
     <w:name w:val="IF ELSE END Text Blue"/>
-    <w:rsid w:val="00F02F75"/>
+    <w:rsid w:val="009147CF"/>
     <w:rPr>
       <w:rFonts w:ascii="Arial" w:hAnsi="Arial" w:cs="Courier New"/>
       <w:color w:val="0070C0"/>
@@ -12666,7 +12819,7 @@
   </w:style>
   <w:style w:type="character" w:customStyle="1" w:styleId="IFELSEENDTextFuchsia">
     <w:name w:val="IF ELSE END Text Fuchsia"/>
-    <w:rsid w:val="00F02F75"/>
+    <w:rsid w:val="009147CF"/>
     <w:rPr>
       <w:rFonts w:ascii="Arial" w:hAnsi="Arial" w:cs="Courier New"/>
       <w:color w:val="FF00FF"/>
@@ -12677,7 +12830,7 @@
   <w:style w:type="character" w:customStyle="1" w:styleId="TitleChar">
     <w:name w:val="Title Char"/>
     <w:link w:val="Title"/>
-    <w:rsid w:val="00F02F75"/>
+    <w:rsid w:val="009147CF"/>
     <w:rPr>
       <w:rFonts w:ascii="Arial" w:hAnsi="Arial"/>
       <w:b/>
@@ -12691,7 +12844,7 @@
   <w:style w:type="character" w:customStyle="1" w:styleId="NoteHeadingChar">
     <w:name w:val="Note Heading Char"/>
     <w:link w:val="NoteHeading"/>
-    <w:rsid w:val="00F02F75"/>
+    <w:rsid w:val="009147CF"/>
     <w:rPr>
       <w:rFonts w:ascii="Arial" w:hAnsi="Arial"/>
       <w:b/>
@@ -12703,7 +12856,7 @@
   <w:style w:type="character" w:styleId="CommentReference">
     <w:name w:val="annotation reference"/>
     <w:locked/>
-    <w:rsid w:val="00F02F75"/>
+    <w:rsid w:val="009147CF"/>
     <w:rPr>
       <w:sz w:val="16"/>
       <w:szCs w:val="16"/>
@@ -12712,7 +12865,7 @@
   <w:style w:type="character" w:customStyle="1" w:styleId="CommentTextChar">
     <w:name w:val="Comment Text Char"/>
     <w:link w:val="CommentText"/>
-    <w:rsid w:val="00F02F75"/>
+    <w:rsid w:val="009147CF"/>
     <w:rPr>
       <w:rFonts w:ascii="Arial" w:hAnsi="Arial"/>
       <w:lang w:eastAsia="en-US"/>
@@ -12721,7 +12874,7 @@
   <w:style w:type="character" w:customStyle="1" w:styleId="CommentSubjectChar">
     <w:name w:val="Comment Subject Char"/>
     <w:link w:val="CommentSubject"/>
-    <w:rsid w:val="00F02F75"/>
+    <w:rsid w:val="009147CF"/>
     <w:rPr>
       <w:rFonts w:ascii="Arial" w:hAnsi="Arial"/>
       <w:b/>
@@ -12732,7 +12885,7 @@
   <w:style w:type="character" w:customStyle="1" w:styleId="BalloonTextChar">
     <w:name w:val="Balloon Text Char"/>
     <w:link w:val="BalloonText"/>
-    <w:rsid w:val="00F02F75"/>
+    <w:rsid w:val="009147CF"/>
     <w:rPr>
       <w:rFonts w:ascii="Tahoma" w:hAnsi="Tahoma" w:cs="Tahoma"/>
       <w:sz w:val="16"/>
@@ -12743,7 +12896,7 @@
   <w:style w:type="character" w:customStyle="1" w:styleId="HeadingContentsHistoryChar">
     <w:name w:val="Heading Contents History Char"/>
     <w:link w:val="HeadingContentsHistory"/>
-    <w:rsid w:val="00F02F75"/>
+    <w:rsid w:val="009147CF"/>
     <w:rPr>
       <w:rFonts w:ascii="Arial" w:hAnsi="Arial"/>
       <w:b/>
@@ -12758,7 +12911,7 @@
     <w:uiPriority w:val="99"/>
     <w:semiHidden/>
     <w:locked/>
-    <w:rsid w:val="00F02F75"/>
+    <w:rsid w:val="009147CF"/>
     <w:rPr>
       <w:color w:val="808080"/>
     </w:rPr>
@@ -12768,7 +12921,7 @@
     <w:basedOn w:val="DefaultParagraphFont"/>
     <w:uiPriority w:val="1"/>
     <w:qFormat/>
-    <w:rsid w:val="00F02F75"/>
+    <w:rsid w:val="009147CF"/>
     <w:rPr>
       <w:color w:val="0000FF"/>
     </w:rPr>
@@ -12779,7 +12932,7 @@
     <w:uiPriority w:val="1"/>
     <w:qFormat/>
     <w:locked/>
-    <w:rsid w:val="00F02F75"/>
+    <w:rsid w:val="009147CF"/>
     <w:rPr>
       <w:i/>
     </w:rPr>
@@ -12788,7 +12941,7 @@
     <w:name w:val="Italic"/>
     <w:basedOn w:val="DefaultParagraphFont"/>
     <w:uiPriority w:val="1"/>
-    <w:rsid w:val="00F02F75"/>
+    <w:rsid w:val="009147CF"/>
     <w:rPr>
       <w:i/>
     </w:rPr>
@@ -12797,7 +12950,7 @@
     <w:name w:val="Normal Text Red"/>
     <w:basedOn w:val="DefaultParagraphFont"/>
     <w:uiPriority w:val="1"/>
-    <w:rsid w:val="00F02F75"/>
+    <w:rsid w:val="009147CF"/>
     <w:rPr>
       <w:color w:val="FF0000"/>
     </w:rPr>
@@ -12806,7 +12959,7 @@
     <w:name w:val="Normal Text Blue"/>
     <w:basedOn w:val="NormalTextRed"/>
     <w:uiPriority w:val="1"/>
-    <w:rsid w:val="00F02F75"/>
+    <w:rsid w:val="009147CF"/>
     <w:rPr>
       <w:color w:val="1F497D" w:themeColor="text2"/>
     </w:rPr>
@@ -12814,7 +12967,7 @@
   <w:style w:type="character" w:styleId="Strong">
     <w:name w:val="Strong"/>
     <w:basedOn w:val="DefaultParagraphFont"/>
-    <w:rsid w:val="00F02F75"/>
+    <w:rsid w:val="009147CF"/>
     <w:rPr>
       <w:b/>
       <w:bCs/>
@@ -12906,7 +13059,7 @@
     <w:name w:val="List"/>
     <w:basedOn w:val="Normal"/>
     <w:locked/>
-    <w:rsid w:val="00F02F75"/>
+    <w:rsid w:val="009147CF"/>
     <w:pPr>
       <w:numPr>
         <w:numId w:val="30"/>
@@ -12918,7 +13071,7 @@
     <w:name w:val="caption"/>
     <w:basedOn w:val="Normal"/>
     <w:next w:val="Normal"/>
-    <w:rsid w:val="00F02F75"/>
+    <w:rsid w:val="009147CF"/>
     <w:pPr>
       <w:keepNext/>
       <w:spacing w:before="240" w:after="360"/>
@@ -12943,7 +13096,7 @@
     <w:name w:val="Appendix 1"/>
     <w:basedOn w:val="Heading1"/>
     <w:next w:val="Normal"/>
-    <w:rsid w:val="00F02F75"/>
+    <w:rsid w:val="009147CF"/>
     <w:pPr>
       <w:numPr>
         <w:numId w:val="37"/>
@@ -12960,7 +13113,7 @@
     <w:basedOn w:val="Heading2"/>
     <w:next w:val="Normal"/>
     <w:qFormat/>
-    <w:rsid w:val="00F02F75"/>
+    <w:rsid w:val="009147CF"/>
     <w:pPr>
       <w:numPr>
         <w:numId w:val="37"/>
@@ -12973,7 +13126,7 @@
     <w:basedOn w:val="Heading3"/>
     <w:next w:val="Normal"/>
     <w:qFormat/>
-    <w:rsid w:val="00F02F75"/>
+    <w:rsid w:val="009147CF"/>
     <w:pPr>
       <w:numPr>
         <w:numId w:val="37"/>
@@ -12985,7 +13138,7 @@
     <w:name w:val="Bulleted"/>
     <w:basedOn w:val="Normal"/>
     <w:qFormat/>
-    <w:rsid w:val="00F02F75"/>
+    <w:rsid w:val="009147CF"/>
     <w:pPr>
       <w:numPr>
         <w:numId w:val="19"/>
@@ -13005,7 +13158,7 @@
     <w:name w:val="Bullet Indent"/>
     <w:basedOn w:val="Bulleted"/>
     <w:autoRedefine/>
-    <w:rsid w:val="00F02F75"/>
+    <w:rsid w:val="009147CF"/>
     <w:pPr>
       <w:numPr>
         <w:numId w:val="29"/>
@@ -13018,7 +13171,7 @@
   <w:style w:type="paragraph" w:customStyle="1" w:styleId="CodeFragment">
     <w:name w:val="Code Fragment"/>
     <w:basedOn w:val="Normal"/>
-    <w:rsid w:val="00F02F75"/>
+    <w:rsid w:val="009147CF"/>
     <w:pPr>
       <w:keepNext/>
       <w:spacing w:before="0" w:after="0"/>
@@ -13033,7 +13186,7 @@
     <w:name w:val="Code Block"/>
     <w:basedOn w:val="CodeFragment"/>
     <w:qFormat/>
-    <w:rsid w:val="00F02F75"/>
+    <w:rsid w:val="009147CF"/>
     <w:pPr>
       <w:keepNext w:val="0"/>
       <w:shd w:val="clear" w:color="auto" w:fill="E6E6E6"/>
@@ -13047,7 +13200,7 @@
   <w:style w:type="paragraph" w:customStyle="1" w:styleId="CodeFunction">
     <w:name w:val="Code Function"/>
     <w:basedOn w:val="CodeFragment"/>
-    <w:rsid w:val="00F02F75"/>
+    <w:rsid w:val="009147CF"/>
     <w:pPr>
       <w:tabs>
         <w:tab w:val="left" w:pos="5040"/>
@@ -13063,7 +13216,7 @@
   <w:style w:type="paragraph" w:customStyle="1" w:styleId="Disclosure">
     <w:name w:val="Disclosure"/>
     <w:basedOn w:val="Normal"/>
-    <w:rsid w:val="00F02F75"/>
+    <w:rsid w:val="009147CF"/>
     <w:pPr>
       <w:tabs>
         <w:tab w:val="left" w:pos="2552"/>
@@ -13077,7 +13230,7 @@
     <w:basedOn w:val="TableText-left"/>
     <w:autoRedefine/>
     <w:qFormat/>
-    <w:rsid w:val="00F02F75"/>
+    <w:rsid w:val="009147CF"/>
     <w:pPr>
       <w:numPr>
         <w:numId w:val="31"/>
@@ -13089,7 +13242,7 @@
     <w:name w:val="Table Text-left"/>
     <w:basedOn w:val="Normal"/>
     <w:qFormat/>
-    <w:rsid w:val="00F02F75"/>
+    <w:rsid w:val="009147CF"/>
     <w:pPr>
       <w:spacing w:before="60" w:after="60"/>
       <w:ind w:left="0"/>
@@ -13101,7 +13254,7 @@
   <w:style w:type="paragraph" w:styleId="Footer">
     <w:name w:val="footer"/>
     <w:basedOn w:val="Normal"/>
-    <w:rsid w:val="00F02F75"/>
+    <w:rsid w:val="009147CF"/>
     <w:pPr>
       <w:tabs>
         <w:tab w:val="center" w:pos="5103"/>
@@ -13119,7 +13272,7 @@
   <w:style w:type="paragraph" w:styleId="Header">
     <w:name w:val="header"/>
     <w:basedOn w:val="Normal"/>
-    <w:rsid w:val="00F02F75"/>
+    <w:rsid w:val="009147CF"/>
     <w:pPr>
       <w:tabs>
         <w:tab w:val="center" w:pos="4500"/>
@@ -13138,7 +13291,7 @@
     <w:basedOn w:val="Heading1"/>
     <w:next w:val="Normal"/>
     <w:link w:val="HeadingContentsHistoryChar"/>
-    <w:rsid w:val="00F02F75"/>
+    <w:rsid w:val="009147CF"/>
     <w:pPr>
       <w:numPr>
         <w:numId w:val="0"/>
@@ -13153,7 +13306,7 @@
     <w:name w:val="Indent"/>
     <w:basedOn w:val="Normal"/>
     <w:link w:val="IndentChar"/>
-    <w:rsid w:val="00F02F75"/>
+    <w:rsid w:val="009147CF"/>
     <w:pPr>
       <w:ind w:left="709"/>
     </w:pPr>
@@ -13162,7 +13315,7 @@
     <w:name w:val="Main Details"/>
     <w:basedOn w:val="Normal"/>
     <w:next w:val="Normal"/>
-    <w:rsid w:val="00F02F75"/>
+    <w:rsid w:val="009147CF"/>
     <w:pPr>
       <w:tabs>
         <w:tab w:val="left" w:pos="1418"/>
@@ -13178,7 +13331,7 @@
   <w:style w:type="paragraph" w:customStyle="1" w:styleId="MainHeading">
     <w:name w:val="Main Heading"/>
     <w:basedOn w:val="Normal"/>
-    <w:rsid w:val="00F02F75"/>
+    <w:rsid w:val="009147CF"/>
     <w:pPr>
       <w:spacing w:before="2400" w:after="2400" w:line="720" w:lineRule="atLeast"/>
       <w:jc w:val="center"/>
@@ -13193,7 +13346,7 @@
     <w:basedOn w:val="Normal"/>
     <w:autoRedefine/>
     <w:locked/>
-    <w:rsid w:val="00F02F75"/>
+    <w:rsid w:val="009147CF"/>
     <w:pPr>
       <w:ind w:left="3192" w:hanging="2835"/>
     </w:pPr>
@@ -13202,7 +13355,7 @@
     <w:name w:val="Note"/>
     <w:basedOn w:val="Normal"/>
     <w:next w:val="Normal"/>
-    <w:rsid w:val="00F02F75"/>
+    <w:rsid w:val="009147CF"/>
     <w:rPr>
       <w:iCs/>
     </w:rPr>
@@ -13211,7 +13364,7 @@
     <w:name w:val="Note Indent"/>
     <w:basedOn w:val="Note"/>
     <w:next w:val="Normal"/>
-    <w:rsid w:val="00F02F75"/>
+    <w:rsid w:val="009147CF"/>
     <w:pPr>
       <w:ind w:left="1134"/>
     </w:pPr>
@@ -13219,7 +13372,7 @@
   <w:style w:type="paragraph" w:customStyle="1" w:styleId="Numbered">
     <w:name w:val="Numbered"/>
     <w:basedOn w:val="Normal"/>
-    <w:rsid w:val="00F02F75"/>
+    <w:rsid w:val="009147CF"/>
     <w:pPr>
       <w:numPr>
         <w:numId w:val="41"/>
@@ -13239,7 +13392,7 @@
     <w:basedOn w:val="Normal"/>
     <w:autoRedefine/>
     <w:qFormat/>
-    <w:rsid w:val="00F02F75"/>
+    <w:rsid w:val="009147CF"/>
     <w:pPr>
       <w:keepNext/>
       <w:spacing w:before="60" w:after="60"/>
@@ -13255,7 +13408,7 @@
   <w:style w:type="paragraph" w:customStyle="1" w:styleId="TableRegisterDetails">
     <w:name w:val="Table Register Details"/>
     <w:basedOn w:val="Normal"/>
-    <w:rsid w:val="00F02F75"/>
+    <w:rsid w:val="009147CF"/>
     <w:pPr>
       <w:tabs>
         <w:tab w:val="left" w:pos="794"/>
@@ -13275,7 +13428,7 @@
     <w:next w:val="Normal"/>
     <w:semiHidden/>
     <w:locked/>
-    <w:rsid w:val="00F02F75"/>
+    <w:rsid w:val="009147CF"/>
     <w:pPr>
       <w:spacing w:before="120"/>
     </w:pPr>
@@ -13354,7 +13507,7 @@
     <w:name w:val="Numbered Indent"/>
     <w:basedOn w:val="Numbered"/>
     <w:qFormat/>
-    <w:rsid w:val="00F02F75"/>
+    <w:rsid w:val="009147CF"/>
     <w:pPr>
       <w:numPr>
         <w:numId w:val="44"/>
@@ -13366,7 +13519,7 @@
     <w:basedOn w:val="Normal"/>
     <w:next w:val="Normal"/>
     <w:locked/>
-    <w:rsid w:val="00F02F75"/>
+    <w:rsid w:val="009147CF"/>
     <w:pPr>
       <w:spacing w:before="0" w:after="1260"/>
       <w:jc w:val="right"/>
@@ -13385,7 +13538,7 @@
     <w:basedOn w:val="Normal"/>
     <w:next w:val="ChapterTitle"/>
     <w:locked/>
-    <w:rsid w:val="00F02F75"/>
+    <w:rsid w:val="009147CF"/>
     <w:pPr>
       <w:spacing w:before="960"/>
       <w:ind w:left="0"/>
@@ -13404,7 +13557,7 @@
     <w:basedOn w:val="Normal"/>
     <w:next w:val="Normal"/>
     <w:link w:val="TitleChar"/>
-    <w:rsid w:val="00F02F75"/>
+    <w:rsid w:val="009147CF"/>
     <w:pPr>
       <w:spacing w:before="620" w:after="0"/>
     </w:pPr>
@@ -13419,7 +13572,7 @@
   <w:style w:type="paragraph" w:customStyle="1" w:styleId="Legal">
     <w:name w:val="Legal"/>
     <w:basedOn w:val="Normal"/>
-    <w:rsid w:val="00F02F75"/>
+    <w:rsid w:val="009147CF"/>
     <w:pPr>
       <w:spacing w:after="0"/>
       <w:jc w:val="both"/>
@@ -13432,7 +13585,7 @@
   <w:style w:type="paragraph" w:customStyle="1" w:styleId="TitleSecond">
     <w:name w:val="Title Second"/>
     <w:basedOn w:val="Normal"/>
-    <w:rsid w:val="00F02F75"/>
+    <w:rsid w:val="009147CF"/>
     <w:pPr>
       <w:spacing w:before="480"/>
     </w:pPr>
@@ -13446,7 +13599,7 @@
     <w:basedOn w:val="Normal"/>
     <w:next w:val="Normal"/>
     <w:uiPriority w:val="99"/>
-    <w:rsid w:val="00F02F75"/>
+    <w:rsid w:val="009147CF"/>
     <w:pPr>
       <w:tabs>
         <w:tab w:val="right" w:leader="dot" w:pos="9809"/>
@@ -13461,7 +13614,7 @@
     <w:name w:val="Code Wide"/>
     <w:basedOn w:val="CodeBlock"/>
     <w:qFormat/>
-    <w:rsid w:val="00F02F75"/>
+    <w:rsid w:val="009147CF"/>
     <w:rPr>
       <w:sz w:val="12"/>
       <w:szCs w:val="12"/>
@@ -13471,7 +13624,7 @@
     <w:name w:val="Table Register Heading"/>
     <w:basedOn w:val="TableRegisterDetails"/>
     <w:qFormat/>
-    <w:rsid w:val="00F02F75"/>
+    <w:rsid w:val="009147CF"/>
     <w:rPr>
       <w:color w:val="006CB5"/>
       <w:sz w:val="12"/>
@@ -13481,7 +13634,7 @@
     <w:name w:val="Table Text-bullet"/>
     <w:basedOn w:val="Bulleted"/>
     <w:qFormat/>
-    <w:rsid w:val="00F02F75"/>
+    <w:rsid w:val="009147CF"/>
     <w:pPr>
       <w:tabs>
         <w:tab w:val="clear" w:pos="709"/>
@@ -13498,7 +13651,7 @@
     <w:name w:val="Table Text-code"/>
     <w:basedOn w:val="CodeBlock"/>
     <w:qFormat/>
-    <w:rsid w:val="00F02F75"/>
+    <w:rsid w:val="009147CF"/>
     <w:pPr>
       <w:shd w:val="clear" w:color="auto" w:fill="auto"/>
       <w:spacing w:line="240" w:lineRule="auto"/>
@@ -13512,7 +13665,7 @@
     <w:basedOn w:val="Normal"/>
     <w:next w:val="DefinitionDefinition"/>
     <w:autoRedefine/>
-    <w:rsid w:val="00F02F75"/>
+    <w:rsid w:val="009147CF"/>
     <w:pPr>
       <w:keepNext/>
       <w:spacing w:before="60" w:after="0"/>
@@ -13525,7 +13678,7 @@
   <w:style w:type="paragraph" w:customStyle="1" w:styleId="DefinitionDefinition">
     <w:name w:val="Definition Definition"/>
     <w:basedOn w:val="Normal"/>
-    <w:rsid w:val="00F02F75"/>
+    <w:rsid w:val="009147CF"/>
     <w:pPr>
       <w:spacing w:before="0" w:after="60"/>
       <w:ind w:left="1021"/>
@@ -13537,7 +13690,7 @@
     <w:next w:val="RelatedTopicsList"/>
     <w:qFormat/>
     <w:locked/>
-    <w:rsid w:val="00F02F75"/>
+    <w:rsid w:val="009147CF"/>
     <w:pPr>
       <w:keepNext/>
     </w:pPr>
@@ -13550,7 +13703,7 @@
     <w:basedOn w:val="BulletIndent"/>
     <w:qFormat/>
     <w:locked/>
-    <w:rsid w:val="00F02F75"/>
+    <w:rsid w:val="009147CF"/>
     <w:pPr>
       <w:spacing w:before="60" w:after="60"/>
     </w:pPr>
@@ -13559,14 +13712,14 @@
     <w:name w:val="Label"/>
     <w:basedOn w:val="RelatedTopicsTitle"/>
     <w:locked/>
-    <w:rsid w:val="00F02F75"/>
+    <w:rsid w:val="009147CF"/>
   </w:style>
   <w:style w:type="paragraph" w:styleId="NoteHeading">
     <w:name w:val="Note Heading"/>
     <w:basedOn w:val="Note"/>
     <w:next w:val="Normal"/>
     <w:link w:val="NoteHeadingChar"/>
-    <w:rsid w:val="00F02F75"/>
+    <w:rsid w:val="009147CF"/>
     <w:rPr>
       <w:b/>
     </w:rPr>
@@ -13576,7 +13729,7 @@
     <w:basedOn w:val="Normal"/>
     <w:link w:val="CommentTextChar"/>
     <w:locked/>
-    <w:rsid w:val="00F02F75"/>
+    <w:rsid w:val="009147CF"/>
     <w:rPr>
       <w:sz w:val="20"/>
     </w:rPr>
@@ -13587,7 +13740,7 @@
     <w:next w:val="CommentText"/>
     <w:link w:val="CommentSubjectChar"/>
     <w:locked/>
-    <w:rsid w:val="00F02F75"/>
+    <w:rsid w:val="009147CF"/>
     <w:rPr>
       <w:b/>
       <w:bCs/>
@@ -13598,7 +13751,7 @@
     <w:basedOn w:val="Normal"/>
     <w:link w:val="BalloonTextChar"/>
     <w:locked/>
-    <w:rsid w:val="00F02F75"/>
+    <w:rsid w:val="009147CF"/>
     <w:pPr>
       <w:spacing w:before="0" w:after="0"/>
     </w:pPr>
@@ -13613,14 +13766,14 @@
     <w:basedOn w:val="Legal"/>
     <w:next w:val="Normal"/>
     <w:locked/>
-    <w:rsid w:val="00F02F75"/>
+    <w:rsid w:val="009147CF"/>
   </w:style>
   <w:style w:type="paragraph" w:styleId="Revision">
     <w:name w:val="Revision"/>
     <w:hidden/>
     <w:uiPriority w:val="99"/>
     <w:semiHidden/>
-    <w:rsid w:val="00F02F75"/>
+    <w:rsid w:val="009147CF"/>
     <w:rPr>
       <w:rFonts w:ascii="Verdana" w:hAnsi="Verdana"/>
       <w:sz w:val="22"/>
@@ -13657,12 +13810,12 @@
     <w:name w:val="Properties"/>
     <w:basedOn w:val="NamedBullet"/>
     <w:qFormat/>
-    <w:rsid w:val="00F02F75"/>
+    <w:rsid w:val="009147CF"/>
   </w:style>
   <w:style w:type="paragraph" w:customStyle="1" w:styleId="NormalTextCentered">
     <w:name w:val="Normal Text Centered"/>
     <w:basedOn w:val="Normal"/>
-    <w:rsid w:val="00F02F75"/>
+    <w:rsid w:val="009147CF"/>
     <w:pPr>
       <w:jc w:val="center"/>
     </w:pPr>
@@ -13672,7 +13825,7 @@
     <w:basedOn w:val="Normal"/>
     <w:uiPriority w:val="34"/>
     <w:locked/>
-    <w:rsid w:val="00F02F75"/>
+    <w:rsid w:val="009147CF"/>
     <w:pPr>
       <w:ind w:left="720"/>
       <w:contextualSpacing/>
@@ -13776,7 +13929,7 @@
   <w:style w:type="table" w:styleId="TableGrid">
     <w:name w:val="Table Grid"/>
     <w:basedOn w:val="TableNormal"/>
-    <w:rsid w:val="00F02F75"/>
+    <w:rsid w:val="009147CF"/>
     <w:tblPr>
       <w:tblBorders>
         <w:top w:val="single" w:sz="4" w:space="0" w:color="auto"/>
@@ -13792,7 +13945,7 @@
     <w:name w:val="IMG Standard Table"/>
     <w:basedOn w:val="TableNormal"/>
     <w:uiPriority w:val="99"/>
-    <w:rsid w:val="00F02F75"/>
+    <w:rsid w:val="009147CF"/>
     <w:rPr>
       <w:rFonts w:ascii="Verdana" w:hAnsi="Verdana"/>
       <w:sz w:val="18"/>
@@ -13833,7 +13986,7 @@
   <w:style w:type="table" w:styleId="Table3Deffects1">
     <w:name w:val="Table 3D effects 1"/>
     <w:basedOn w:val="TableNormal"/>
-    <w:rsid w:val="00F02F75"/>
+    <w:rsid w:val="009147CF"/>
     <w:pPr>
       <w:spacing w:before="160" w:after="160"/>
       <w:ind w:left="340"/>
@@ -13942,7 +14095,7 @@
   <w:style w:type="table" w:styleId="Table3Deffects2">
     <w:name w:val="Table 3D effects 2"/>
     <w:basedOn w:val="TableNormal"/>
-    <w:rsid w:val="00F02F75"/>
+    <w:rsid w:val="009147CF"/>
     <w:pPr>
       <w:spacing w:before="160" w:after="160"/>
       <w:ind w:left="340"/>
@@ -14018,7 +14171,7 @@
     <w:basedOn w:val="TableNormal"/>
     <w:next w:val="TableGrid"/>
     <w:uiPriority w:val="59"/>
-    <w:rsid w:val="00F02F75"/>
+    <w:rsid w:val="009147CF"/>
     <w:pPr>
       <w:spacing w:before="60" w:after="60"/>
     </w:pPr>
@@ -14066,7 +14219,7 @@
     <w:basedOn w:val="Normal"/>
     <w:next w:val="Normal"/>
     <w:uiPriority w:val="39"/>
-    <w:rsid w:val="00F02F75"/>
+    <w:rsid w:val="009147CF"/>
     <w:pPr>
       <w:tabs>
         <w:tab w:val="left" w:pos="425"/>
@@ -14085,7 +14238,7 @@
     <w:basedOn w:val="TOC1"/>
     <w:next w:val="Normal"/>
     <w:uiPriority w:val="39"/>
-    <w:rsid w:val="00F02F75"/>
+    <w:rsid w:val="009147CF"/>
     <w:pPr>
       <w:tabs>
         <w:tab w:val="left" w:pos="1021"/>
@@ -14100,7 +14253,7 @@
   <w:style w:type="character" w:styleId="Hyperlink">
     <w:name w:val="Hyperlink"/>
     <w:uiPriority w:val="99"/>
-    <w:rsid w:val="00F02F75"/>
+    <w:rsid w:val="009147CF"/>
     <w:rPr>
       <w:color w:val="0000FF"/>
       <w:u w:val="none"/>
@@ -14110,7 +14263,7 @@
     <w:name w:val="toc 3"/>
     <w:basedOn w:val="TOC2"/>
     <w:uiPriority w:val="39"/>
-    <w:rsid w:val="00F02F75"/>
+    <w:rsid w:val="009147CF"/>
     <w:pPr>
       <w:tabs>
         <w:tab w:val="clear" w:pos="425"/>
@@ -14124,7 +14277,7 @@
     <w:name w:val="toc 4"/>
     <w:basedOn w:val="TOC2"/>
     <w:uiPriority w:val="39"/>
-    <w:rsid w:val="00F02F75"/>
+    <w:rsid w:val="009147CF"/>
     <w:pPr>
       <w:tabs>
         <w:tab w:val="left" w:pos="1985"/>
@@ -14141,7 +14294,7 @@
     <w:next w:val="Normal"/>
     <w:autoRedefine/>
     <w:uiPriority w:val="39"/>
-    <w:rsid w:val="00F02F75"/>
+    <w:rsid w:val="009147CF"/>
     <w:pPr>
       <w:spacing w:after="100"/>
       <w:ind w:left="880"/>
@@ -14153,7 +14306,7 @@
     <w:next w:val="Normal"/>
     <w:autoRedefine/>
     <w:uiPriority w:val="39"/>
-    <w:rsid w:val="00F02F75"/>
+    <w:rsid w:val="009147CF"/>
     <w:pPr>
       <w:spacing w:after="100"/>
       <w:ind w:left="1100"/>
@@ -14165,7 +14318,7 @@
     <w:next w:val="Normal"/>
     <w:autoRedefine/>
     <w:locked/>
-    <w:rsid w:val="00F02F75"/>
+    <w:rsid w:val="009147CF"/>
     <w:pPr>
       <w:spacing w:after="100"/>
       <w:ind w:left="1320"/>
@@ -14177,7 +14330,7 @@
     <w:next w:val="Normal"/>
     <w:autoRedefine/>
     <w:locked/>
-    <w:rsid w:val="00F02F75"/>
+    <w:rsid w:val="009147CF"/>
     <w:pPr>
       <w:spacing w:after="100"/>
       <w:ind w:left="1540"/>
@@ -14189,7 +14342,7 @@
     <w:next w:val="Normal"/>
     <w:autoRedefine/>
     <w:locked/>
-    <w:rsid w:val="00F02F75"/>
+    <w:rsid w:val="009147CF"/>
     <w:pPr>
       <w:spacing w:after="100"/>
       <w:ind w:left="1760"/>
@@ -14204,7 +14357,7 @@
     <w:unhideWhenUsed/>
     <w:qFormat/>
     <w:locked/>
-    <w:rsid w:val="00F02F75"/>
+    <w:rsid w:val="009147CF"/>
     <w:pPr>
       <w:keepLines/>
       <w:pageBreakBefore w:val="0"/>
@@ -14519,7 +14672,7 @@
 </file>
 
 <file path=customXml/itemProps1.xml><?xml version="1.0" encoding="utf-8"?>
-<ds:datastoreItem xmlns:ds="http://schemas.openxmlformats.org/officeDocument/2006/customXml" ds:itemID="{E9809B9D-E060-4B9B-9CD7-8010D7291A2D}">
+<ds:datastoreItem xmlns:ds="http://schemas.openxmlformats.org/officeDocument/2006/customXml" ds:itemID="{DBE1130F-92FE-4444-9C10-B600E4FD2030}">
   <ds:schemaRefs>
     <ds:schemaRef ds:uri="http://schemas.openxmlformats.org/officeDocument/2006/bibliography"/>
   </ds:schemaRefs>

</xml_diff>